<commit_message>
parte de samuel y jhony
</commit_message>
<xml_diff>
--- a/Segunda consulta/Busquedas Por residuos - Equipo 1.docx
+++ b/Segunda consulta/Busquedas Por residuos - Equipo 1.docx
@@ -784,27 +784,7 @@
                 <w:szCs w:val="24"/>
               </w:rPr>
               <w:tab/>
-              <w:t xml:space="preserve">      2.1.1.  </w:t>
-            </w:r>
-            <w:r>
-              <w:rPr>
-                <w:rStyle w:val="Hipervnculo"/>
-                <w:rFonts w:ascii="Arial" w:eastAsia="Arial" w:hAnsi="Arial" w:cs="Arial"/>
-                <w:noProof/>
-                <w:sz w:val="24"/>
-                <w:szCs w:val="24"/>
-              </w:rPr>
-              <w:t>Definición de arbol digital</w:t>
-            </w:r>
-            <w:r>
-              <w:rPr>
-                <w:rStyle w:val="Hipervnculo"/>
-                <w:rFonts w:ascii="Arial" w:eastAsia="Arial" w:hAnsi="Arial" w:cs="Arial"/>
-                <w:noProof/>
-                <w:sz w:val="24"/>
-                <w:szCs w:val="24"/>
-              </w:rPr>
-              <w:t>.</w:t>
+              <w:t xml:space="preserve">      2.1.1.  Definición de arbol digital.</w:t>
             </w:r>
             <w:r>
               <w:rPr>
@@ -1611,43 +1591,7 @@
           <w:sz w:val="24"/>
           <w:szCs w:val="24"/>
         </w:rPr>
-        <w:t xml:space="preserve">Otra forma de distinguirlos son los algoritmos que usan estructuras de datos </w:t>
-      </w:r>
-      <w:r>
-        <w:rPr>
-          <w:rFonts w:ascii="Arial" w:eastAsia="Arial" w:hAnsi="Arial" w:cs="Arial"/>
-          <w:color w:val="000000"/>
-          <w:sz w:val="24"/>
-          <w:szCs w:val="24"/>
-        </w:rPr>
-        <w:t>reconstruidas</w:t>
-      </w:r>
-      <w:r>
-        <w:rPr>
-          <w:rFonts w:ascii="Arial" w:eastAsia="Arial" w:hAnsi="Arial" w:cs="Arial"/>
-          <w:color w:val="000000"/>
-          <w:sz w:val="24"/>
-          <w:szCs w:val="24"/>
-        </w:rPr>
-        <w:t xml:space="preserve"> para facilitar la búsqueda, </w:t>
-      </w:r>
-      <w:r>
-        <w:rPr>
-          <w:rFonts w:ascii="Arial" w:eastAsia="Arial" w:hAnsi="Arial" w:cs="Arial"/>
-          <w:color w:val="000000"/>
-          <w:sz w:val="24"/>
-          <w:szCs w:val="24"/>
-        </w:rPr>
-        <w:t>y,</w:t>
-      </w:r>
-      <w:r>
-        <w:rPr>
-          <w:rFonts w:ascii="Arial" w:eastAsia="Arial" w:hAnsi="Arial" w:cs="Arial"/>
-          <w:color w:val="000000"/>
-          <w:sz w:val="24"/>
-          <w:szCs w:val="24"/>
-        </w:rPr>
-        <w:t xml:space="preserve"> por otro lado, los que solo utilizan una simple y lineal estructura de datos como u</w:t>
+        <w:t>Otra forma de distinguirlos son los algoritmos que usan estructuras de datos reconstruidas para facilitar la búsqueda, y, por otro lado, los que solo utilizan una simple y lineal estructura de datos como u</w:t>
       </w:r>
       <w:r>
         <w:rPr>
@@ -1693,61 +1637,7 @@
           <w:sz w:val="24"/>
           <w:szCs w:val="24"/>
         </w:rPr>
-        <w:t xml:space="preserve">Haciendo un análisis de las definiciones consultadas, se puede decir que una búsqueda por residuos es aquella que utiliza comparaciones completas entre claves en cada paso, es decir esta clave </w:t>
-      </w:r>
-      <w:r>
-        <w:rPr>
-          <w:rFonts w:ascii="Arial" w:eastAsia="Arial" w:hAnsi="Arial" w:cs="Arial"/>
-          <w:color w:val="000000"/>
-          <w:sz w:val="24"/>
-          <w:szCs w:val="24"/>
-        </w:rPr>
-        <w:t>está</w:t>
-      </w:r>
-      <w:r>
-        <w:rPr>
-          <w:rFonts w:ascii="Arial" w:eastAsia="Arial" w:hAnsi="Arial" w:cs="Arial"/>
-          <w:color w:val="000000"/>
-          <w:sz w:val="24"/>
-          <w:szCs w:val="24"/>
-        </w:rPr>
-        <w:t xml:space="preserve"> conformada por una cadena de caracteres, lo cual conforma una clave </w:t>
-      </w:r>
-      <w:r>
-        <w:rPr>
-          <w:rFonts w:ascii="Arial" w:eastAsia="Arial" w:hAnsi="Arial" w:cs="Arial"/>
-          <w:color w:val="000000"/>
-          <w:sz w:val="24"/>
-          <w:szCs w:val="24"/>
-        </w:rPr>
-        <w:t>aún</w:t>
-      </w:r>
-      <w:r>
-        <w:rPr>
-          <w:rFonts w:ascii="Arial" w:eastAsia="Arial" w:hAnsi="Arial" w:cs="Arial"/>
-          <w:color w:val="000000"/>
-          <w:sz w:val="24"/>
-          <w:szCs w:val="24"/>
-        </w:rPr>
-        <w:t xml:space="preserve"> </w:t>
-      </w:r>
-      <w:r>
-        <w:rPr>
-          <w:rFonts w:ascii="Arial" w:eastAsia="Arial" w:hAnsi="Arial" w:cs="Arial"/>
-          <w:color w:val="000000"/>
-          <w:sz w:val="24"/>
-          <w:szCs w:val="24"/>
-        </w:rPr>
-        <w:t>más</w:t>
-      </w:r>
-      <w:r>
-        <w:rPr>
-          <w:rFonts w:ascii="Arial" w:eastAsia="Arial" w:hAnsi="Arial" w:cs="Arial"/>
-          <w:color w:val="000000"/>
-          <w:sz w:val="24"/>
-          <w:szCs w:val="24"/>
-        </w:rPr>
-        <w:t xml:space="preserve"> compleja a diferencia de una que se podría tener en una búsqueda secuencial o lineal. Adicionalmente, también se puede decir que una búsqueda por residuos es aquella que se hace en estructuras no lineales, por ejemplo, en un trie o en un árbol digital de búsqueda.</w:t>
+        <w:t>Haciendo un análisis de las definiciones consultadas, se puede decir que una búsqueda por residuos es aquella que utiliza comparaciones completas entre claves en cada paso, es decir esta clave está conformada por una cadena de caracteres, lo cual conforma una clave aún más compleja a diferencia de una que se podría tener en una búsqueda secuencial o lineal. Adicionalmente, también se puede decir que una búsqueda por residuos es aquella que se hace en estructuras no lineales, por ejemplo, en un trie o en un árbol digital de búsqueda.</w:t>
       </w:r>
       <w:r>
         <w:rPr>
@@ -2000,79 +1890,7 @@
           <w:sz w:val="24"/>
           <w:szCs w:val="24"/>
         </w:rPr>
-        <w:t xml:space="preserve">Cuando los elementos de un conjunto se pueden </w:t>
-      </w:r>
-      <w:r>
-        <w:rPr>
-          <w:rFonts w:ascii="Arial" w:eastAsia="Arial" w:hAnsi="Arial" w:cs="Arial"/>
-          <w:color w:val="000000"/>
-          <w:sz w:val="24"/>
-          <w:szCs w:val="24"/>
-        </w:rPr>
-        <w:t>representar</w:t>
-      </w:r>
-      <w:r>
-        <w:rPr>
-          <w:rFonts w:ascii="Arial" w:eastAsia="Arial" w:hAnsi="Arial" w:cs="Arial"/>
-          <w:color w:val="000000"/>
-          <w:sz w:val="24"/>
-          <w:szCs w:val="24"/>
-        </w:rPr>
-        <w:t xml:space="preserve"> como una </w:t>
-      </w:r>
-      <w:r>
-        <w:rPr>
-          <w:rFonts w:ascii="Arial" w:eastAsia="Arial" w:hAnsi="Arial" w:cs="Arial"/>
-          <w:color w:val="000000"/>
-          <w:sz w:val="24"/>
-          <w:szCs w:val="24"/>
-        </w:rPr>
-        <w:t>secuencia</w:t>
-      </w:r>
-      <w:r>
-        <w:rPr>
-          <w:rFonts w:ascii="Arial" w:eastAsia="Arial" w:hAnsi="Arial" w:cs="Arial"/>
-          <w:color w:val="000000"/>
-          <w:sz w:val="24"/>
-          <w:szCs w:val="24"/>
-        </w:rPr>
-        <w:t xml:space="preserve"> de bits (ninguna </w:t>
-      </w:r>
-      <w:r>
-        <w:rPr>
-          <w:rFonts w:ascii="Arial" w:eastAsia="Arial" w:hAnsi="Arial" w:cs="Arial"/>
-          <w:color w:val="000000"/>
-          <w:sz w:val="24"/>
-          <w:szCs w:val="24"/>
-        </w:rPr>
-        <w:t>representación</w:t>
-      </w:r>
-      <w:r>
-        <w:rPr>
-          <w:rFonts w:ascii="Arial" w:eastAsia="Arial" w:hAnsi="Arial" w:cs="Arial"/>
-          <w:color w:val="000000"/>
-          <w:sz w:val="24"/>
-          <w:szCs w:val="24"/>
-        </w:rPr>
-        <w:t xml:space="preserve"> de un </w:t>
-      </w:r>
-      <w:r>
-        <w:rPr>
-          <w:rFonts w:ascii="Arial" w:eastAsia="Arial" w:hAnsi="Arial" w:cs="Arial"/>
-          <w:color w:val="000000"/>
-          <w:sz w:val="24"/>
-          <w:szCs w:val="24"/>
-        </w:rPr>
-        <w:t>elemento</w:t>
-      </w:r>
-      <w:r>
-        <w:rPr>
-          <w:rFonts w:ascii="Arial" w:eastAsia="Arial" w:hAnsi="Arial" w:cs="Arial"/>
-          <w:color w:val="000000"/>
-          <w:sz w:val="24"/>
-          <w:szCs w:val="24"/>
-        </w:rPr>
-        <w:t xml:space="preserve"> en particular es prefijo de otra):</w:t>
+        <w:t>Cuando los elementos de un conjunto se pueden representar como una secuencia de bits (ninguna representación de un elemento en particular es prefijo de otra):</w:t>
       </w:r>
     </w:p>
     <w:p>
@@ -2299,133 +2117,7 @@
           <w:sz w:val="24"/>
           <w:szCs w:val="24"/>
         </w:rPr>
-        <w:t xml:space="preserve">Se puede usar un </w:t>
-      </w:r>
-      <w:r>
-        <w:rPr>
-          <w:rFonts w:ascii="Arial" w:eastAsia="Arial" w:hAnsi="Arial" w:cs="Arial"/>
-          <w:color w:val="000000"/>
-          <w:sz w:val="24"/>
-          <w:szCs w:val="24"/>
-        </w:rPr>
-        <w:t>árbol</w:t>
-      </w:r>
-      <w:r>
-        <w:rPr>
-          <w:rFonts w:ascii="Arial" w:eastAsia="Arial" w:hAnsi="Arial" w:cs="Arial"/>
-          <w:color w:val="000000"/>
-          <w:sz w:val="24"/>
-          <w:szCs w:val="24"/>
-        </w:rPr>
-        <w:t xml:space="preserve"> digital, el cual es un </w:t>
-      </w:r>
-      <w:r>
-        <w:rPr>
-          <w:rFonts w:ascii="Arial" w:eastAsia="Arial" w:hAnsi="Arial" w:cs="Arial"/>
-          <w:color w:val="000000"/>
-          <w:sz w:val="24"/>
-          <w:szCs w:val="24"/>
-        </w:rPr>
-        <w:t>árbol</w:t>
-      </w:r>
-      <w:r>
-        <w:rPr>
-          <w:rFonts w:ascii="Arial" w:eastAsia="Arial" w:hAnsi="Arial" w:cs="Arial"/>
-          <w:color w:val="000000"/>
-          <w:sz w:val="24"/>
-          <w:szCs w:val="24"/>
-        </w:rPr>
-        <w:t xml:space="preserve"> </w:t>
-      </w:r>
-      <w:r>
-        <w:rPr>
-          <w:rFonts w:ascii="Arial" w:eastAsia="Arial" w:hAnsi="Arial" w:cs="Arial"/>
-          <w:color w:val="000000"/>
-          <w:sz w:val="24"/>
-          <w:szCs w:val="24"/>
-        </w:rPr>
-        <w:t>binario</w:t>
-      </w:r>
-      <w:r>
-        <w:rPr>
-          <w:rFonts w:ascii="Arial" w:eastAsia="Arial" w:hAnsi="Arial" w:cs="Arial"/>
-          <w:color w:val="000000"/>
-          <w:sz w:val="24"/>
-          <w:szCs w:val="24"/>
-        </w:rPr>
-        <w:t xml:space="preserve"> donde la </w:t>
-      </w:r>
-      <w:r>
-        <w:rPr>
-          <w:rFonts w:ascii="Arial" w:eastAsia="Arial" w:hAnsi="Arial" w:cs="Arial"/>
-          <w:color w:val="000000"/>
-          <w:sz w:val="24"/>
-          <w:szCs w:val="24"/>
-        </w:rPr>
-        <w:t>posición</w:t>
-      </w:r>
-      <w:r>
-        <w:rPr>
-          <w:rFonts w:ascii="Arial" w:eastAsia="Arial" w:hAnsi="Arial" w:cs="Arial"/>
-          <w:color w:val="000000"/>
-          <w:sz w:val="24"/>
-          <w:szCs w:val="24"/>
-        </w:rPr>
-        <w:t xml:space="preserve"> de un elemento no depende de su valor, sino de su </w:t>
-      </w:r>
-      <w:r>
-        <w:rPr>
-          <w:rFonts w:ascii="Arial" w:eastAsia="Arial" w:hAnsi="Arial" w:cs="Arial"/>
-          <w:color w:val="000000"/>
-          <w:sz w:val="24"/>
-          <w:szCs w:val="24"/>
-        </w:rPr>
-        <w:t>representación</w:t>
-      </w:r>
-      <w:r>
-        <w:rPr>
-          <w:rFonts w:ascii="Arial" w:eastAsia="Arial" w:hAnsi="Arial" w:cs="Arial"/>
-          <w:color w:val="000000"/>
-          <w:sz w:val="24"/>
-          <w:szCs w:val="24"/>
-        </w:rPr>
-        <w:t xml:space="preserve"> binaria, los elementos se almacenan solo en sus hojas, pero no necesariamente todas las hojas contienen </w:t>
-      </w:r>
-      <w:r>
-        <w:rPr>
-          <w:rFonts w:ascii="Arial" w:eastAsia="Arial" w:hAnsi="Arial" w:cs="Arial"/>
-          <w:color w:val="000000"/>
-          <w:sz w:val="24"/>
-          <w:szCs w:val="24"/>
-        </w:rPr>
-        <w:t>elementos</w:t>
-      </w:r>
-      <w:r>
-        <w:rPr>
-          <w:rFonts w:ascii="Arial" w:eastAsia="Arial" w:hAnsi="Arial" w:cs="Arial"/>
-          <w:color w:val="000000"/>
-          <w:sz w:val="24"/>
-          <w:szCs w:val="24"/>
-        </w:rPr>
-        <w:t xml:space="preserve">. </w:t>
-      </w:r>
-      <w:r>
-        <w:rPr>
-          <w:rFonts w:ascii="Arial" w:eastAsia="Arial" w:hAnsi="Arial" w:cs="Arial"/>
-          <w:color w:val="000000"/>
-          <w:sz w:val="24"/>
-          <w:szCs w:val="24"/>
-        </w:rPr>
-        <w:t>también</w:t>
-      </w:r>
-      <w:r>
-        <w:rPr>
-          <w:rFonts w:ascii="Arial" w:eastAsia="Arial" w:hAnsi="Arial" w:cs="Arial"/>
-          <w:color w:val="000000"/>
-          <w:sz w:val="24"/>
-          <w:szCs w:val="24"/>
-        </w:rPr>
-        <w:t xml:space="preserve"> se conocen como trie.</w:t>
+        <w:t>Se puede usar un árbol digital, el cual es un árbol binario donde la posición de un elemento no depende de su valor, sino de su representación binaria, los elementos se almacenan solo en sus hojas, pero no necesariamente todas las hojas contienen elementos. también se conocen como trie.</w:t>
       </w:r>
       <w:r>
         <w:rPr>
@@ -2954,16 +2646,7 @@
           <w:sz w:val="24"/>
           <w:szCs w:val="24"/>
         </w:rPr>
-        <w:t>Sedgewick</w:t>
-      </w:r>
-      <w:r>
-        <w:rPr>
-          <w:rFonts w:ascii="Arial" w:hAnsi="Arial" w:cs="Arial"/>
-          <w:i/>
-          <w:sz w:val="24"/>
-          <w:szCs w:val="24"/>
-        </w:rPr>
-        <w:t>.</w:t>
+        <w:t>Sedgewick.</w:t>
       </w:r>
       <w:r>
         <w:rPr>
@@ -3171,34 +2854,7 @@
           <w:sz w:val="24"/>
           <w:szCs w:val="24"/>
         </w:rPr>
-        <w:t xml:space="preserve">Un caso particular de árboles digitales son los Tries, </w:t>
-      </w:r>
-      <w:r>
-        <w:rPr>
-          <w:rFonts w:ascii="Arial" w:eastAsia="Arial" w:hAnsi="Arial" w:cs="Arial"/>
-          <w:color w:val="000000"/>
-          <w:sz w:val="24"/>
-          <w:szCs w:val="24"/>
-        </w:rPr>
-        <w:t>esto</w:t>
-      </w:r>
-      <w:r>
-        <w:rPr>
-          <w:rFonts w:ascii="Arial" w:eastAsia="Arial" w:hAnsi="Arial" w:cs="Arial"/>
-          <w:color w:val="000000"/>
-          <w:sz w:val="24"/>
-          <w:szCs w:val="24"/>
-        </w:rPr>
-        <w:t>s son árboles que fueron propuestos inde</w:t>
-      </w:r>
-      <w:r>
-        <w:rPr>
-          <w:rFonts w:ascii="Arial" w:eastAsia="Arial" w:hAnsi="Arial" w:cs="Arial"/>
-          <w:color w:val="000000"/>
-          <w:sz w:val="24"/>
-          <w:szCs w:val="24"/>
-        </w:rPr>
-        <w:t>pendientemente por Rene de la Briandais en Proceedings Western Joint Computer Conference 1959 y</w:t>
+        <w:t>Un caso particular de árboles digitales son los Tries, estos son árboles que fueron propuestos independientemente por Rene de la Briandais en Proceedings Western Joint Computer Conference 1959 y</w:t>
       </w:r>
       <w:r>
         <w:rPr>
@@ -3217,34 +2873,7 @@
           <w:sz w:val="24"/>
           <w:szCs w:val="24"/>
         </w:rPr>
-        <w:t>por Edward Fredkin en 1960, a este último</w:t>
-      </w:r>
-      <w:r>
-        <w:rPr>
-          <w:rFonts w:ascii="Arial" w:eastAsia="Arial" w:hAnsi="Arial" w:cs="Arial"/>
-          <w:color w:val="000000"/>
-          <w:sz w:val="24"/>
-          <w:szCs w:val="24"/>
-        </w:rPr>
-        <w:t xml:space="preserve"> le deben su nombre; el</w:t>
-      </w:r>
-      <w:r>
-        <w:rPr>
-          <w:rFonts w:ascii="Arial" w:eastAsia="Arial" w:hAnsi="Arial" w:cs="Arial"/>
-          <w:color w:val="000000"/>
-          <w:sz w:val="24"/>
-          <w:szCs w:val="24"/>
-        </w:rPr>
-        <w:t xml:space="preserve"> mismo proviene de la extracción</w:t>
-      </w:r>
-      <w:r>
-        <w:rPr>
-          <w:rFonts w:ascii="Arial" w:eastAsia="Arial" w:hAnsi="Arial" w:cs="Arial"/>
-          <w:color w:val="000000"/>
-          <w:sz w:val="24"/>
-          <w:szCs w:val="24"/>
-        </w:rPr>
-        <w:t xml:space="preserve"> de</w:t>
+        <w:t>por Edward Fredkin en 1960, a este último le deben su nombre; el mismo proviene de la extracción de</w:t>
       </w:r>
       <w:r>
         <w:rPr>
@@ -3263,16 +2892,7 @@
           <w:sz w:val="24"/>
           <w:szCs w:val="24"/>
         </w:rPr>
-        <w:t>letras de la p</w:t>
-      </w:r>
-      <w:r>
-        <w:rPr>
-          <w:rFonts w:ascii="Arial" w:eastAsia="Arial" w:hAnsi="Arial" w:cs="Arial"/>
-          <w:color w:val="000000"/>
-          <w:sz w:val="24"/>
-          <w:szCs w:val="24"/>
-        </w:rPr>
-        <w:t>alabra retrieval (recuperación) pero como su pronunciación en inglés, “tri”, se confundía</w:t>
+        <w:t>letras de la palabra retrieval (recuperación) pero como su pronunciación en inglés, “tri”, se confundía</w:t>
       </w:r>
       <w:r>
         <w:rPr>
@@ -3291,38 +2911,12 @@
           <w:sz w:val="24"/>
           <w:szCs w:val="24"/>
         </w:rPr>
-        <w:t>con tree (árbol, que también se pronuncia “tri”) se tomó</w:t>
-      </w:r>
-      <w:r>
-        <w:rPr>
-          <w:rFonts w:ascii="Arial" w:eastAsia="Arial" w:hAnsi="Arial" w:cs="Arial"/>
-          <w:color w:val="000000"/>
-          <w:sz w:val="24"/>
-          <w:szCs w:val="24"/>
-        </w:rPr>
-        <w:t xml:space="preserve"> como </w:t>
-      </w:r>
-      <w:r>
-        <w:rPr>
-          <w:rFonts w:ascii="Arial" w:eastAsia="Arial" w:hAnsi="Arial" w:cs="Arial"/>
-          <w:color w:val="000000"/>
-          <w:sz w:val="24"/>
-          <w:szCs w:val="24"/>
-        </w:rPr>
-        <w:t>convenció</w:t>
-      </w:r>
-      <w:r>
-        <w:rPr>
-          <w:rFonts w:ascii="Arial" w:eastAsia="Arial" w:hAnsi="Arial" w:cs="Arial"/>
-          <w:color w:val="000000"/>
-          <w:sz w:val="24"/>
-          <w:szCs w:val="24"/>
-        </w:rPr>
-        <w:t>n pronunciarlo como “try”</w:t>
-      </w:r>
-      <w:r>
-        <w:rPr>
-          <w:rFonts w:ascii="Arial" w:eastAsia="Arial" w:hAnsi="Arial" w:cs="Arial"/>
+        <w:t>con tree (árbol, que también se pronuncia “tri”) se tomó como convención pronunciarlo como “try” que</w:t>
+      </w:r>
+      <w:r>
+        <w:rPr>
+          <w:rFonts w:ascii="Arial" w:eastAsia="Arial" w:hAnsi="Arial" w:cs="Arial"/>
+          <w:b/>
           <w:color w:val="000000"/>
           <w:sz w:val="24"/>
           <w:szCs w:val="24"/>
@@ -3336,7 +2930,7 @@
           <w:sz w:val="24"/>
           <w:szCs w:val="24"/>
         </w:rPr>
-        <w:t>que</w:t>
+        <w:t>en ingles se pronuncia “trai”. Esta es una estructura de datos adecuada para realizar búsquedas rápidas</w:t>
       </w:r>
       <w:r>
         <w:rPr>
@@ -3355,25 +2949,7 @@
           <w:sz w:val="24"/>
           <w:szCs w:val="24"/>
         </w:rPr>
-        <w:t>en ingl</w:t>
-      </w:r>
-      <w:r>
-        <w:rPr>
-          <w:rFonts w:ascii="Arial" w:eastAsia="Arial" w:hAnsi="Arial" w:cs="Arial"/>
-          <w:color w:val="000000"/>
-          <w:sz w:val="24"/>
-          <w:szCs w:val="24"/>
-        </w:rPr>
-        <w:t>es se pronuncia “trai”. Esta es una estructura de</w:t>
-      </w:r>
-      <w:r>
-        <w:rPr>
-          <w:rFonts w:ascii="Arial" w:eastAsia="Arial" w:hAnsi="Arial" w:cs="Arial"/>
-          <w:color w:val="000000"/>
-          <w:sz w:val="24"/>
-          <w:szCs w:val="24"/>
-        </w:rPr>
-        <w:t xml:space="preserve"> datos adecuada para realizar búsquedas rápidas</w:t>
+        <w:t>de cadenas en un texto grande, se utiliza en aplicaciones tales como búsquedas de patrones, indexación</w:t>
       </w:r>
       <w:r>
         <w:rPr>
@@ -3392,53 +2968,7 @@
           <w:sz w:val="24"/>
           <w:szCs w:val="24"/>
         </w:rPr>
-        <w:t>de cadenas en un texto grande, se utili</w:t>
-      </w:r>
-      <w:r>
-        <w:rPr>
-          <w:rFonts w:ascii="Arial" w:eastAsia="Arial" w:hAnsi="Arial" w:cs="Arial"/>
-          <w:color w:val="000000"/>
-          <w:sz w:val="24"/>
-          <w:szCs w:val="24"/>
-        </w:rPr>
-        <w:t>za en aplicaciones tales como búsquedas de patrones, indexación</w:t>
-      </w:r>
-      <w:r>
-        <w:rPr>
-          <w:rFonts w:ascii="Arial" w:eastAsia="Arial" w:hAnsi="Arial" w:cs="Arial"/>
-          <w:b/>
-          <w:color w:val="000000"/>
-          <w:sz w:val="24"/>
-          <w:szCs w:val="24"/>
-        </w:rPr>
-        <w:t xml:space="preserve"> </w:t>
-      </w:r>
-      <w:r>
-        <w:rPr>
-          <w:rFonts w:ascii="Arial" w:eastAsia="Arial" w:hAnsi="Arial" w:cs="Arial"/>
-          <w:color w:val="000000"/>
-          <w:sz w:val="24"/>
-          <w:szCs w:val="24"/>
-        </w:rPr>
-        <w:t>y compresión de texto, recuperación de secuencias de texto, biología</w:t>
-      </w:r>
-      <w:r>
-        <w:rPr>
-          <w:rFonts w:ascii="Arial" w:eastAsia="Arial" w:hAnsi="Arial" w:cs="Arial"/>
-          <w:color w:val="000000"/>
-          <w:sz w:val="24"/>
-          <w:szCs w:val="24"/>
-        </w:rPr>
-        <w:t xml:space="preserve"> computacional, </w:t>
-      </w:r>
-      <w:r>
-        <w:rPr>
-          <w:rFonts w:ascii="Arial" w:eastAsia="Arial" w:hAnsi="Arial" w:cs="Arial"/>
-          <w:color w:val="000000"/>
-          <w:sz w:val="24"/>
-          <w:szCs w:val="24"/>
-        </w:rPr>
-        <w:t>etc.</w:t>
+        <w:t>y compresión de texto, recuperación de secuencias de texto, biología computacional, etc.</w:t>
       </w:r>
     </w:p>
     <w:p>
@@ -3484,16 +3014,7 @@
           <w:sz w:val="24"/>
           <w:szCs w:val="24"/>
         </w:rPr>
-        <w:t>árbol</w:t>
-      </w:r>
-      <w:r>
-        <w:rPr>
-          <w:rFonts w:ascii="Arial" w:eastAsia="Arial" w:hAnsi="Arial" w:cs="Arial"/>
-          <w:color w:val="000000"/>
-          <w:sz w:val="24"/>
-          <w:szCs w:val="24"/>
-        </w:rPr>
-        <w:t xml:space="preserve"> M-ario, que permite el</w:t>
+        <w:t>árbol M-ario, que permite el</w:t>
       </w:r>
       <w:r>
         <w:rPr>
@@ -3511,16 +3032,7 @@
           <w:sz w:val="24"/>
           <w:szCs w:val="24"/>
         </w:rPr>
-        <w:t>ímbolos</w:t>
-      </w:r>
-      <w:r>
-        <w:rPr>
-          <w:rFonts w:ascii="Arial" w:eastAsia="Arial" w:hAnsi="Arial" w:cs="Arial"/>
-          <w:color w:val="000000"/>
-          <w:sz w:val="24"/>
-          <w:szCs w:val="24"/>
-        </w:rPr>
-        <w:t xml:space="preserve"> de un alfabeto</w:t>
+        <w:t>ímbolos de un alfabeto</w:t>
       </w:r>
       <w:r>
         <w:rPr>
@@ -3557,16 +3069,7 @@
           <w:sz w:val="24"/>
           <w:szCs w:val="24"/>
         </w:rPr>
-        <w:t>árbol</w:t>
-      </w:r>
-      <w:r>
-        <w:rPr>
-          <w:rFonts w:ascii="Arial" w:eastAsia="Arial" w:hAnsi="Arial" w:cs="Arial"/>
-          <w:color w:val="000000"/>
-          <w:sz w:val="24"/>
-          <w:szCs w:val="24"/>
-        </w:rPr>
-        <w:t xml:space="preserve"> es un vecto</w:t>
+        <w:t>árbol es un vecto</w:t>
       </w:r>
       <w:r>
         <w:rPr>
@@ -3584,16 +3087,7 @@
           <w:sz w:val="24"/>
           <w:szCs w:val="24"/>
         </w:rPr>
-        <w:t>ón</w:t>
-      </w:r>
-      <w:r>
-        <w:rPr>
-          <w:rFonts w:ascii="Arial" w:eastAsia="Arial" w:hAnsi="Arial" w:cs="Arial"/>
-          <w:color w:val="000000"/>
-          <w:sz w:val="24"/>
-          <w:szCs w:val="24"/>
-        </w:rPr>
-        <w:t xml:space="preserve"> en</w:t>
+        <w:t>ón en</w:t>
       </w:r>
       <w:r>
         <w:rPr>
@@ -3630,16 +3124,7 @@
           <w:sz w:val="24"/>
           <w:szCs w:val="24"/>
         </w:rPr>
-        <w:t>ácter</w:t>
-      </w:r>
-      <w:r>
-        <w:rPr>
-          <w:rFonts w:ascii="Arial" w:eastAsia="Arial" w:hAnsi="Arial" w:cs="Arial"/>
-          <w:color w:val="000000"/>
-          <w:sz w:val="24"/>
-          <w:szCs w:val="24"/>
-        </w:rPr>
-        <w:t xml:space="preserve"> del alfabeto y contiene un puntero que es un posible camino</w:t>
+        <w:t>ácter del alfabeto y contiene un puntero que es un posible camino</w:t>
       </w:r>
       <w:r>
         <w:rPr>
@@ -3756,9 +3241,11 @@
       <w:r>
         <w:rPr>
           <w:rFonts w:ascii="Arial" w:eastAsia="Arial" w:hAnsi="Arial" w:cs="Arial"/>
-          <w:color w:val="000000"/>
-          <w:sz w:val="24"/>
-          <w:szCs w:val="24"/>
+          <w:noProof/>
+          <w:color w:val="000000"/>
+          <w:sz w:val="24"/>
+          <w:szCs w:val="24"/>
+          <w:lang w:val="en-US"/>
         </w:rPr>
         <w:lastRenderedPageBreak/>
         <w:drawing>
@@ -4605,15 +4092,6 @@
         </w:rPr>
         <w:t>Patricia (</w:t>
       </w:r>
-      <w:r>
-        <w:rPr>
-          <w:rFonts w:ascii="Arial" w:eastAsia="Arial" w:hAnsi="Arial" w:cs="Arial"/>
-          <w:color w:val="000000"/>
-          <w:sz w:val="24"/>
-          <w:szCs w:val="24"/>
-        </w:rPr>
-        <w:t xml:space="preserve">Practical </w:t>
-      </w:r>
       <w:proofErr w:type="spellStart"/>
       <w:r>
         <w:rPr>
@@ -4622,6 +4100,26 @@
           <w:sz w:val="24"/>
           <w:szCs w:val="24"/>
         </w:rPr>
+        <w:t>Practical</w:t>
+      </w:r>
+      <w:proofErr w:type="spellEnd"/>
+      <w:r>
+        <w:rPr>
+          <w:rFonts w:ascii="Arial" w:eastAsia="Arial" w:hAnsi="Arial" w:cs="Arial"/>
+          <w:color w:val="000000"/>
+          <w:sz w:val="24"/>
+          <w:szCs w:val="24"/>
+        </w:rPr>
+        <w:t xml:space="preserve"> </w:t>
+      </w:r>
+      <w:proofErr w:type="spellStart"/>
+      <w:r>
+        <w:rPr>
+          <w:rFonts w:ascii="Arial" w:eastAsia="Arial" w:hAnsi="Arial" w:cs="Arial"/>
+          <w:color w:val="000000"/>
+          <w:sz w:val="24"/>
+          <w:szCs w:val="24"/>
+        </w:rPr>
         <w:t>Algorithm</w:t>
       </w:r>
       <w:proofErr w:type="spellEnd"/>
@@ -4652,16 +4150,36 @@
           <w:sz w:val="24"/>
           <w:szCs w:val="24"/>
         </w:rPr>
-        <w:t xml:space="preserve"> Inf</w:t>
-      </w:r>
-      <w:r>
-        <w:rPr>
-          <w:rFonts w:ascii="Arial" w:eastAsia="Arial" w:hAnsi="Arial" w:cs="Arial"/>
-          <w:color w:val="000000"/>
-          <w:sz w:val="24"/>
-          <w:szCs w:val="24"/>
-        </w:rPr>
-        <w:t xml:space="preserve">ormation </w:t>
+        <w:t xml:space="preserve"> </w:t>
+      </w:r>
+      <w:proofErr w:type="spellStart"/>
+      <w:r>
+        <w:rPr>
+          <w:rFonts w:ascii="Arial" w:eastAsia="Arial" w:hAnsi="Arial" w:cs="Arial"/>
+          <w:color w:val="000000"/>
+          <w:sz w:val="24"/>
+          <w:szCs w:val="24"/>
+        </w:rPr>
+        <w:t>Inf</w:t>
+      </w:r>
+      <w:r>
+        <w:rPr>
+          <w:rFonts w:ascii="Arial" w:eastAsia="Arial" w:hAnsi="Arial" w:cs="Arial"/>
+          <w:color w:val="000000"/>
+          <w:sz w:val="24"/>
+          <w:szCs w:val="24"/>
+        </w:rPr>
+        <w:t>ormation</w:t>
+      </w:r>
+      <w:proofErr w:type="spellEnd"/>
+      <w:r>
+        <w:rPr>
+          <w:rFonts w:ascii="Arial" w:eastAsia="Arial" w:hAnsi="Arial" w:cs="Arial"/>
+          <w:color w:val="000000"/>
+          <w:sz w:val="24"/>
+          <w:szCs w:val="24"/>
+        </w:rPr>
+        <w:t xml:space="preserve"> </w:t>
       </w:r>
       <w:proofErr w:type="spellStart"/>
       <w:r>
@@ -4854,9 +4372,11 @@
       <w:r>
         <w:rPr>
           <w:rFonts w:ascii="Arial" w:eastAsia="Arial" w:hAnsi="Arial" w:cs="Arial"/>
-          <w:color w:val="000000"/>
-          <w:sz w:val="24"/>
-          <w:szCs w:val="24"/>
+          <w:noProof/>
+          <w:color w:val="000000"/>
+          <w:sz w:val="24"/>
+          <w:szCs w:val="24"/>
+          <w:lang w:val="en-US"/>
         </w:rPr>
         <w:drawing>
           <wp:inline distT="0" distB="0" distL="0" distR="0" wp14:anchorId="3DDFFFDA" wp14:editId="369A31A6">
@@ -4918,37 +4438,7 @@
           <w:szCs w:val="24"/>
         </w:rPr>
         <w:lastRenderedPageBreak/>
-        <w:t xml:space="preserve">Imagen 5: </w:t>
-      </w:r>
-      <w:r>
-        <w:rPr>
-          <w:rFonts w:ascii="Arial" w:eastAsia="Arial" w:hAnsi="Arial" w:cs="Arial"/>
-          <w:i/>
-          <w:color w:val="000000"/>
-          <w:sz w:val="24"/>
-          <w:szCs w:val="24"/>
-        </w:rPr>
-        <w:t>Extraída de “</w:t>
-      </w:r>
-      <w:r>
-        <w:rPr>
-          <w:rFonts w:ascii="Arial" w:eastAsia="Arial" w:hAnsi="Arial" w:cs="Arial"/>
-          <w:i/>
-          <w:color w:val="000000"/>
-          <w:sz w:val="24"/>
-          <w:szCs w:val="24"/>
-        </w:rPr>
-        <w:t>Árbol de búsqueda digital</w:t>
-      </w:r>
-      <w:r>
-        <w:rPr>
-          <w:rFonts w:ascii="Arial" w:eastAsia="Arial" w:hAnsi="Arial" w:cs="Arial"/>
-          <w:i/>
-          <w:color w:val="000000"/>
-          <w:sz w:val="24"/>
-          <w:szCs w:val="24"/>
-        </w:rPr>
-        <w:t>” – Javier Campos</w:t>
+        <w:t>Imagen 5: Extraída de “Árbol de búsqueda digital” – Javier Campos</w:t>
       </w:r>
       <w:r>
         <w:rPr>
@@ -6515,8 +6005,6 @@
         </w:rPr>
         <w:t xml:space="preserve"> Tercera definición:</w:t>
       </w:r>
-      <w:bookmarkStart w:id="0" w:name="_GoBack"/>
-      <w:bookmarkEnd w:id="0"/>
     </w:p>
     <w:p>
       <w:pPr>
@@ -6545,6 +6033,125 @@
           <w:szCs w:val="24"/>
         </w:rPr>
       </w:pPr>
+      <w:r>
+        <w:rPr>
+          <w:rFonts w:ascii="Arial" w:eastAsia="Arial" w:hAnsi="Arial" w:cs="Arial"/>
+          <w:color w:val="000000"/>
+          <w:sz w:val="24"/>
+          <w:szCs w:val="24"/>
+        </w:rPr>
+        <w:t xml:space="preserve">El árbol </w:t>
+      </w:r>
+      <w:proofErr w:type="spellStart"/>
+      <w:r>
+        <w:rPr>
+          <w:rFonts w:ascii="Arial" w:eastAsia="Arial" w:hAnsi="Arial" w:cs="Arial"/>
+          <w:color w:val="000000"/>
+          <w:sz w:val="24"/>
+          <w:szCs w:val="24"/>
+        </w:rPr>
+        <w:t>Huffman</w:t>
+      </w:r>
+      <w:proofErr w:type="spellEnd"/>
+      <w:r>
+        <w:rPr>
+          <w:rFonts w:ascii="Arial" w:eastAsia="Arial" w:hAnsi="Arial" w:cs="Arial"/>
+          <w:color w:val="000000"/>
+          <w:sz w:val="24"/>
+          <w:szCs w:val="24"/>
+        </w:rPr>
+        <w:t xml:space="preserve"> es un árbol binario con una estructura especial. El código de prefijo binario diseñado por el árbol </w:t>
+      </w:r>
+      <w:proofErr w:type="spellStart"/>
+      <w:r>
+        <w:rPr>
+          <w:rFonts w:ascii="Arial" w:eastAsia="Arial" w:hAnsi="Arial" w:cs="Arial"/>
+          <w:color w:val="000000"/>
+          <w:sz w:val="24"/>
+          <w:szCs w:val="24"/>
+        </w:rPr>
+        <w:t>Huffman</w:t>
+      </w:r>
+      <w:proofErr w:type="spellEnd"/>
+      <w:r>
+        <w:rPr>
+          <w:rFonts w:ascii="Arial" w:eastAsia="Arial" w:hAnsi="Arial" w:cs="Arial"/>
+          <w:color w:val="000000"/>
+          <w:sz w:val="24"/>
+          <w:szCs w:val="24"/>
+        </w:rPr>
+        <w:t xml:space="preserve">, también conocido como código </w:t>
+      </w:r>
+      <w:proofErr w:type="spellStart"/>
+      <w:r>
+        <w:rPr>
+          <w:rFonts w:ascii="Arial" w:eastAsia="Arial" w:hAnsi="Arial" w:cs="Arial"/>
+          <w:color w:val="000000"/>
+          <w:sz w:val="24"/>
+          <w:szCs w:val="24"/>
+        </w:rPr>
+        <w:t>Huffman</w:t>
+      </w:r>
+      <w:proofErr w:type="spellEnd"/>
+      <w:r>
+        <w:rPr>
+          <w:rFonts w:ascii="Arial" w:eastAsia="Arial" w:hAnsi="Arial" w:cs="Arial"/>
+          <w:color w:val="000000"/>
+          <w:sz w:val="24"/>
+          <w:szCs w:val="24"/>
+        </w:rPr>
+        <w:t xml:space="preserve">, es ampliamente utilizado en el campo de la comunicación. En el modelo word2vec, el conocimiento del árbol </w:t>
+      </w:r>
+      <w:proofErr w:type="spellStart"/>
+      <w:r>
+        <w:rPr>
+          <w:rFonts w:ascii="Arial" w:eastAsia="Arial" w:hAnsi="Arial" w:cs="Arial"/>
+          <w:color w:val="000000"/>
+          <w:sz w:val="24"/>
+          <w:szCs w:val="24"/>
+        </w:rPr>
+        <w:t>Huffman</w:t>
+      </w:r>
+      <w:proofErr w:type="spellEnd"/>
+      <w:r>
+        <w:rPr>
+          <w:rFonts w:ascii="Arial" w:eastAsia="Arial" w:hAnsi="Arial" w:cs="Arial"/>
+          <w:color w:val="000000"/>
+          <w:sz w:val="24"/>
+          <w:szCs w:val="24"/>
+        </w:rPr>
+        <w:t xml:space="preserve"> también se usa en el proceso de construcción de </w:t>
+      </w:r>
+      <w:proofErr w:type="spellStart"/>
+      <w:r>
+        <w:rPr>
+          <w:rFonts w:ascii="Arial" w:eastAsia="Arial" w:hAnsi="Arial" w:cs="Arial"/>
+          <w:color w:val="000000"/>
+          <w:sz w:val="24"/>
+          <w:szCs w:val="24"/>
+        </w:rPr>
+        <w:t>Softmax</w:t>
+      </w:r>
+      <w:proofErr w:type="spellEnd"/>
+      <w:r>
+        <w:rPr>
+          <w:rFonts w:ascii="Arial" w:eastAsia="Arial" w:hAnsi="Arial" w:cs="Arial"/>
+          <w:color w:val="000000"/>
+          <w:sz w:val="24"/>
+          <w:szCs w:val="24"/>
+        </w:rPr>
+        <w:t xml:space="preserve"> jerárquico.</w:t>
+      </w:r>
+      <w:r>
+        <w:rPr>
+          <w:rStyle w:val="Refdenotaalpie"/>
+          <w:rFonts w:ascii="Arial" w:eastAsia="Arial" w:hAnsi="Arial" w:cs="Arial"/>
+          <w:color w:val="000000"/>
+          <w:sz w:val="24"/>
+          <w:szCs w:val="24"/>
+        </w:rPr>
+        <w:footnoteReference w:id="17"/>
+      </w:r>
     </w:p>
     <w:p>
       <w:pPr>
@@ -6573,6 +6180,15 @@
           <w:szCs w:val="24"/>
         </w:rPr>
       </w:pPr>
+      <w:r>
+        <w:rPr>
+          <w:rFonts w:ascii="Arial" w:eastAsia="Arial" w:hAnsi="Arial" w:cs="Arial"/>
+          <w:color w:val="000000"/>
+          <w:sz w:val="24"/>
+          <w:szCs w:val="24"/>
+        </w:rPr>
+        <w:t>Ejemplo:</w:t>
+      </w:r>
     </w:p>
     <w:p>
       <w:pPr>
@@ -6582,12 +6198,137 @@
         <w:jc w:val="both"/>
         <w:rPr>
           <w:rFonts w:ascii="Arial" w:eastAsia="Arial" w:hAnsi="Arial" w:cs="Arial"/>
-          <w:b/>
-          <w:color w:val="000000"/>
-          <w:sz w:val="24"/>
-          <w:szCs w:val="24"/>
-        </w:rPr>
-      </w:pPr>
+          <w:color w:val="000000"/>
+          <w:sz w:val="24"/>
+          <w:szCs w:val="24"/>
+        </w:rPr>
+      </w:pPr>
+    </w:p>
+    <w:p>
+      <w:pPr>
+        <w:pStyle w:val="Prrafodelista"/>
+        <w:spacing w:line="240" w:lineRule="auto"/>
+        <w:ind w:left="360"/>
+        <w:jc w:val="center"/>
+        <w:rPr>
+          <w:rFonts w:ascii="Arial" w:eastAsia="Arial" w:hAnsi="Arial" w:cs="Arial"/>
+          <w:color w:val="000000"/>
+          <w:sz w:val="24"/>
+          <w:szCs w:val="24"/>
+        </w:rPr>
+      </w:pPr>
+      <w:r>
+        <w:rPr>
+          <w:rFonts w:ascii="Arial" w:eastAsia="Arial" w:hAnsi="Arial" w:cs="Arial"/>
+          <w:color w:val="000000"/>
+          <w:sz w:val="24"/>
+          <w:szCs w:val="24"/>
+        </w:rPr>
+        <w:lastRenderedPageBreak/>
+        <w:drawing>
+          <wp:inline distT="0" distB="0" distL="0" distR="0" wp14:anchorId="568D1A87" wp14:editId="6AE81C82">
+            <wp:extent cx="4396022" cy="5362575"/>
+            <wp:effectExtent l="0" t="0" r="5080" b="0"/>
+            <wp:docPr id="5" name="Imagen 5"/>
+            <wp:cNvGraphicFramePr>
+              <a:graphicFrameLocks xmlns:a="http://schemas.openxmlformats.org/drawingml/2006/main" noChangeAspect="1"/>
+            </wp:cNvGraphicFramePr>
+            <a:graphic xmlns:a="http://schemas.openxmlformats.org/drawingml/2006/main">
+              <a:graphicData uri="http://schemas.openxmlformats.org/drawingml/2006/picture">
+                <pic:pic xmlns:pic="http://schemas.openxmlformats.org/drawingml/2006/picture">
+                  <pic:nvPicPr>
+                    <pic:cNvPr id="1" name=""/>
+                    <pic:cNvPicPr/>
+                  </pic:nvPicPr>
+                  <pic:blipFill>
+                    <a:blip r:embed="rId19">
+                      <a:extLst>
+                        <a:ext uri="{BEBA8EAE-BF5A-486C-A8C5-ECC9F3942E4B}">
+                          <a14:imgProps xmlns:a14="http://schemas.microsoft.com/office/drawing/2010/main">
+                            <a14:imgLayer r:embed="rId20">
+                              <a14:imgEffect>
+                                <a14:sharpenSoften amount="50000"/>
+                              </a14:imgEffect>
+                            </a14:imgLayer>
+                          </a14:imgProps>
+                        </a:ext>
+                      </a:extLst>
+                    </a:blip>
+                    <a:stretch>
+                      <a:fillRect/>
+                    </a:stretch>
+                  </pic:blipFill>
+                  <pic:spPr>
+                    <a:xfrm>
+                      <a:off x="0" y="0"/>
+                      <a:ext cx="4401556" cy="5369325"/>
+                    </a:xfrm>
+                    <a:prstGeom prst="rect">
+                      <a:avLst/>
+                    </a:prstGeom>
+                  </pic:spPr>
+                </pic:pic>
+              </a:graphicData>
+            </a:graphic>
+          </wp:inline>
+        </w:drawing>
+      </w:r>
+    </w:p>
+    <w:p>
+      <w:pPr>
+        <w:pStyle w:val="Prrafodelista"/>
+        <w:spacing w:line="240" w:lineRule="auto"/>
+        <w:ind w:left="360"/>
+        <w:jc w:val="center"/>
+        <w:rPr>
+          <w:rFonts w:ascii="Arial" w:eastAsia="Arial" w:hAnsi="Arial" w:cs="Arial"/>
+          <w:i/>
+          <w:color w:val="000000"/>
+          <w:sz w:val="24"/>
+          <w:szCs w:val="24"/>
+        </w:rPr>
+      </w:pPr>
+      <w:r>
+        <w:rPr>
+          <w:rFonts w:ascii="Arial" w:eastAsia="Arial" w:hAnsi="Arial" w:cs="Arial"/>
+          <w:i/>
+          <w:color w:val="000000"/>
+          <w:sz w:val="24"/>
+          <w:szCs w:val="24"/>
+        </w:rPr>
+        <w:t>Imagen 9: Extraído de “</w:t>
+      </w:r>
+      <w:r>
+        <w:rPr>
+          <w:rFonts w:ascii="Arial" w:eastAsia="Arial" w:hAnsi="Arial" w:cs="Arial"/>
+          <w:i/>
+          <w:color w:val="000000"/>
+          <w:sz w:val="24"/>
+          <w:szCs w:val="24"/>
+        </w:rPr>
+        <w:t>Estructura de datos y algoritmo</w:t>
+      </w:r>
+      <w:r>
+        <w:rPr>
+          <w:rFonts w:ascii="Arial" w:eastAsia="Arial" w:hAnsi="Arial" w:cs="Arial"/>
+          <w:i/>
+          <w:color w:val="000000"/>
+          <w:sz w:val="24"/>
+          <w:szCs w:val="24"/>
+        </w:rPr>
+        <w:t>”.</w:t>
+      </w:r>
+      <w:r>
+        <w:rPr>
+          <w:rStyle w:val="Refdenotaalpie"/>
+          <w:rFonts w:ascii="Arial" w:eastAsia="Arial" w:hAnsi="Arial" w:cs="Arial"/>
+          <w:i/>
+          <w:color w:val="000000"/>
+          <w:sz w:val="24"/>
+          <w:szCs w:val="24"/>
+        </w:rPr>
+        <w:footnoteReference w:id="18"/>
+      </w:r>
     </w:p>
     <w:p>
       <w:pPr>
@@ -6597,7 +6338,6 @@
         <w:jc w:val="both"/>
         <w:rPr>
           <w:rFonts w:ascii="Arial" w:eastAsia="Arial" w:hAnsi="Arial" w:cs="Arial"/>
-          <w:b/>
           <w:color w:val="000000"/>
           <w:sz w:val="24"/>
           <w:szCs w:val="24"/>
@@ -6612,7 +6352,6 @@
         <w:jc w:val="both"/>
         <w:rPr>
           <w:rFonts w:ascii="Arial" w:eastAsia="Arial" w:hAnsi="Arial" w:cs="Arial"/>
-          <w:b/>
           <w:color w:val="000000"/>
           <w:sz w:val="24"/>
           <w:szCs w:val="24"/>
@@ -6627,82 +6366,6 @@
         <w:jc w:val="both"/>
         <w:rPr>
           <w:rFonts w:ascii="Arial" w:eastAsia="Arial" w:hAnsi="Arial" w:cs="Arial"/>
-          <w:b/>
-          <w:color w:val="000000"/>
-          <w:sz w:val="24"/>
-          <w:szCs w:val="24"/>
-        </w:rPr>
-      </w:pPr>
-    </w:p>
-    <w:p>
-      <w:pPr>
-        <w:pStyle w:val="Prrafodelista"/>
-        <w:spacing w:line="240" w:lineRule="auto"/>
-        <w:ind w:left="360"/>
-        <w:jc w:val="both"/>
-        <w:rPr>
-          <w:rFonts w:ascii="Arial" w:eastAsia="Arial" w:hAnsi="Arial" w:cs="Arial"/>
-          <w:b/>
-          <w:color w:val="000000"/>
-          <w:sz w:val="24"/>
-          <w:szCs w:val="24"/>
-        </w:rPr>
-      </w:pPr>
-    </w:p>
-    <w:p>
-      <w:pPr>
-        <w:pStyle w:val="Prrafodelista"/>
-        <w:spacing w:line="240" w:lineRule="auto"/>
-        <w:ind w:left="360"/>
-        <w:jc w:val="both"/>
-        <w:rPr>
-          <w:rFonts w:ascii="Arial" w:eastAsia="Arial" w:hAnsi="Arial" w:cs="Arial"/>
-          <w:b/>
-          <w:color w:val="000000"/>
-          <w:sz w:val="24"/>
-          <w:szCs w:val="24"/>
-        </w:rPr>
-      </w:pPr>
-    </w:p>
-    <w:p>
-      <w:pPr>
-        <w:pStyle w:val="Prrafodelista"/>
-        <w:spacing w:line="240" w:lineRule="auto"/>
-        <w:ind w:left="360"/>
-        <w:jc w:val="both"/>
-        <w:rPr>
-          <w:rFonts w:ascii="Arial" w:eastAsia="Arial" w:hAnsi="Arial" w:cs="Arial"/>
-          <w:b/>
-          <w:color w:val="000000"/>
-          <w:sz w:val="24"/>
-          <w:szCs w:val="24"/>
-        </w:rPr>
-      </w:pPr>
-    </w:p>
-    <w:p>
-      <w:pPr>
-        <w:pStyle w:val="Prrafodelista"/>
-        <w:spacing w:line="240" w:lineRule="auto"/>
-        <w:ind w:left="360"/>
-        <w:jc w:val="both"/>
-        <w:rPr>
-          <w:rFonts w:ascii="Arial" w:eastAsia="Arial" w:hAnsi="Arial" w:cs="Arial"/>
-          <w:b/>
-          <w:color w:val="000000"/>
-          <w:sz w:val="24"/>
-          <w:szCs w:val="24"/>
-        </w:rPr>
-      </w:pPr>
-    </w:p>
-    <w:p>
-      <w:pPr>
-        <w:pStyle w:val="Prrafodelista"/>
-        <w:spacing w:line="240" w:lineRule="auto"/>
-        <w:ind w:left="360"/>
-        <w:jc w:val="both"/>
-        <w:rPr>
-          <w:rFonts w:ascii="Arial" w:eastAsia="Arial" w:hAnsi="Arial" w:cs="Arial"/>
-          <w:b/>
           <w:color w:val="000000"/>
           <w:sz w:val="24"/>
           <w:szCs w:val="24"/>
@@ -6807,25 +6470,8 @@
           <w:szCs w:val="24"/>
         </w:rPr>
       </w:pPr>
-    </w:p>
-    <w:p>
-      <w:pPr>
-        <w:pBdr>
-          <w:top w:val="nil"/>
-          <w:left w:val="nil"/>
-          <w:bottom w:val="nil"/>
-          <w:right w:val="nil"/>
-          <w:between w:val="nil"/>
-        </w:pBdr>
-        <w:spacing w:line="240" w:lineRule="auto"/>
-        <w:jc w:val="both"/>
-        <w:rPr>
-          <w:rFonts w:ascii="Arial" w:eastAsia="Arial" w:hAnsi="Arial" w:cs="Arial"/>
-          <w:color w:val="000000"/>
-          <w:sz w:val="24"/>
-          <w:szCs w:val="24"/>
-        </w:rPr>
-      </w:pPr>
+      <w:bookmarkStart w:id="0" w:name="_GoBack"/>
+      <w:bookmarkEnd w:id="0"/>
     </w:p>
     <w:p>
       <w:pPr>
@@ -6925,39 +6571,7 @@
                   <w:sz w:val="24"/>
                   <w:szCs w:val="24"/>
                 </w:rPr>
-                <w:t xml:space="preserve">Abramson, N. (1981). </w:t>
-              </w:r>
-              <w:r>
-                <w:rPr>
-                  <w:rFonts w:ascii="Arial" w:hAnsi="Arial" w:cs="Arial"/>
-                  <w:sz w:val="24"/>
-                  <w:szCs w:val="24"/>
-                </w:rPr>
-                <w:t>Teoría</w:t>
-              </w:r>
-              <w:r>
-                <w:rPr>
-                  <w:rFonts w:ascii="Arial" w:hAnsi="Arial" w:cs="Arial"/>
-                  <w:sz w:val="24"/>
-                  <w:szCs w:val="24"/>
-                </w:rPr>
-                <w:t xml:space="preserve"> de la </w:t>
-              </w:r>
-              <w:r>
-                <w:rPr>
-                  <w:rFonts w:ascii="Arial" w:hAnsi="Arial" w:cs="Arial"/>
-                  <w:sz w:val="24"/>
-                  <w:szCs w:val="24"/>
-                </w:rPr>
-                <w:t>Información</w:t>
-              </w:r>
-              <w:r>
-                <w:rPr>
-                  <w:rFonts w:ascii="Arial" w:hAnsi="Arial" w:cs="Arial"/>
-                  <w:sz w:val="24"/>
-                  <w:szCs w:val="24"/>
-                </w:rPr>
-                <w:t xml:space="preserve"> </w:t>
+                <w:t xml:space="preserve">Abramson, N. (1981). Teoría de la Información </w:t>
               </w:r>
               <w:r>
                 <w:rPr>
@@ -7001,23 +6615,7 @@
                   <w:sz w:val="24"/>
                   <w:szCs w:val="24"/>
                 </w:rPr>
-                <w:t xml:space="preserve">Conejero, A., &amp; Jordán, C. (19 de </w:t>
-              </w:r>
-              <w:r>
-                <w:rPr>
-                  <w:rFonts w:ascii="Arial" w:hAnsi="Arial" w:cs="Arial"/>
-                  <w:sz w:val="24"/>
-                  <w:szCs w:val="24"/>
-                </w:rPr>
-                <w:t>febrero</w:t>
-              </w:r>
-              <w:r>
-                <w:rPr>
-                  <w:rFonts w:ascii="Arial" w:hAnsi="Arial" w:cs="Arial"/>
-                  <w:sz w:val="24"/>
-                  <w:szCs w:val="24"/>
-                </w:rPr>
-                <w:t xml:space="preserve"> d</w:t>
+                <w:t>Conejero, A., &amp; Jordán, C. (19 de febrero d</w:t>
               </w:r>
               <w:r>
                 <w:rPr>
@@ -7027,7 +6625,7 @@
                 </w:rPr>
                 <w:t xml:space="preserve">e 2013). S4.12- Codificación de Huffman. UPV, Valencia, España. Obtenido de </w:t>
               </w:r>
-              <w:hyperlink r:id="rId19" w:history="1">
+              <w:hyperlink r:id="rId21" w:history="1">
                 <w:r>
                   <w:rPr>
                     <w:rStyle w:val="Hipervnculo"/>
@@ -7189,7 +6787,7 @@
                 </w:rPr>
                 <w:t xml:space="preserve">. Obtenido de </w:t>
               </w:r>
-              <w:hyperlink r:id="rId20" w:history="1">
+              <w:hyperlink r:id="rId22" w:history="1">
                 <w:r>
                   <w:rPr>
                     <w:rStyle w:val="Hipervnculo"/>
@@ -7446,7 +7044,103 @@
                   <w:szCs w:val="24"/>
                 </w:rPr>
                 <w:tab/>
-                <w:t>Campos J. “Técnicas Avanzadas de Programación”.</w:t>
+                <w:t>Campos J. “Técnicas Avanzadas de Programación”</w:t>
+              </w:r>
+            </w:p>
+            <w:p>
+              <w:pPr>
+                <w:pStyle w:val="Bibliografa"/>
+                <w:spacing w:line="240" w:lineRule="auto"/>
+                <w:ind w:left="720" w:hanging="720"/>
+                <w:rPr>
+                  <w:rFonts w:ascii="Arial" w:hAnsi="Arial" w:cs="Arial"/>
+                  <w:sz w:val="24"/>
+                  <w:szCs w:val="24"/>
+                </w:rPr>
+              </w:pPr>
+              <w:r>
+                <w:rPr>
+                  <w:rFonts w:ascii="Arial" w:hAnsi="Arial" w:cs="Arial"/>
+                  <w:sz w:val="24"/>
+                  <w:szCs w:val="24"/>
+                </w:rPr>
+                <w:t>[11]</w:t>
+              </w:r>
+              <w:r>
+                <w:rPr>
+                  <w:rFonts w:ascii="Arial" w:hAnsi="Arial" w:cs="Arial"/>
+                  <w:sz w:val="24"/>
+                  <w:szCs w:val="24"/>
+                </w:rPr>
+                <w:t>.</w:t>
+              </w:r>
+              <w:r>
+                <w:rPr>
+                  <w:rFonts w:ascii="Arial" w:hAnsi="Arial" w:cs="Arial"/>
+                  <w:sz w:val="24"/>
+                  <w:szCs w:val="24"/>
+                </w:rPr>
+                <w:tab/>
+              </w:r>
+              <w:r>
+                <w:rPr>
+                  <w:rFonts w:ascii="Arial" w:hAnsi="Arial" w:cs="Arial"/>
+                  <w:sz w:val="24"/>
+                  <w:szCs w:val="24"/>
+                </w:rPr>
+                <w:t xml:space="preserve">Estructura de datos y algoritmo: árbol de </w:t>
+              </w:r>
+              <w:proofErr w:type="spellStart"/>
+              <w:r>
+                <w:rPr>
+                  <w:rFonts w:ascii="Arial" w:hAnsi="Arial" w:cs="Arial"/>
+                  <w:sz w:val="24"/>
+                  <w:szCs w:val="24"/>
+                </w:rPr>
+                <w:t>Huffman</w:t>
+              </w:r>
+              <w:proofErr w:type="spellEnd"/>
+              <w:r>
+                <w:rPr>
+                  <w:rFonts w:ascii="Arial" w:hAnsi="Arial" w:cs="Arial"/>
+                  <w:sz w:val="24"/>
+                  <w:szCs w:val="24"/>
+                </w:rPr>
+                <w:t xml:space="preserve"> y codificación d</w:t>
+              </w:r>
+              <w:r>
+                <w:rPr>
+                  <w:rFonts w:ascii="Arial" w:hAnsi="Arial" w:cs="Arial"/>
+                  <w:sz w:val="24"/>
+                  <w:szCs w:val="24"/>
+                </w:rPr>
+                <w:t xml:space="preserve">e </w:t>
+              </w:r>
+              <w:proofErr w:type="spellStart"/>
+              <w:r>
+                <w:rPr>
+                  <w:rFonts w:ascii="Arial" w:hAnsi="Arial" w:cs="Arial"/>
+                  <w:sz w:val="24"/>
+                  <w:szCs w:val="24"/>
+                </w:rPr>
+                <w:t>Huffman</w:t>
+              </w:r>
+              <w:proofErr w:type="spellEnd"/>
+              <w:r>
+                <w:rPr>
+                  <w:rFonts w:ascii="Arial" w:hAnsi="Arial" w:cs="Arial"/>
+                  <w:sz w:val="24"/>
+                  <w:szCs w:val="24"/>
+                </w:rPr>
+                <w:t xml:space="preserve">. (s.f.). </w:t>
+              </w:r>
+              <w:r>
+                <w:rPr>
+                  <w:rFonts w:ascii="Arial" w:hAnsi="Arial" w:cs="Arial"/>
+                  <w:sz w:val="24"/>
+                  <w:szCs w:val="24"/>
+                </w:rPr>
+                <w:t>https://programmerclick.com/article/1833650549/</w:t>
               </w:r>
             </w:p>
           </w:sdtContent>
@@ -7533,6 +7227,7 @@
           <w:id w:val="1991669895"/>
           <w:citation/>
         </w:sdtPr>
+        <w:sdtEndPr/>
         <w:sdtContent>
           <w:r>
             <w:fldChar w:fldCharType="begin"/>
@@ -7582,6 +7277,7 @@
           <w:id w:val="1666973176"/>
           <w:citation/>
         </w:sdtPr>
+        <w:sdtEndPr/>
         <w:sdtContent>
           <w:r>
             <w:fldChar w:fldCharType="begin"/>
@@ -7631,6 +7327,7 @@
           <w:id w:val="-345476576"/>
           <w:citation/>
         </w:sdtPr>
+        <w:sdtEndPr/>
         <w:sdtContent>
           <w:r>
             <w:fldChar w:fldCharType="begin"/>
@@ -7680,6 +7377,7 @@
           <w:id w:val="-945697382"/>
           <w:citation/>
         </w:sdtPr>
+        <w:sdtEndPr/>
         <w:sdtContent>
           <w:r>
             <w:fldChar w:fldCharType="begin"/>
@@ -7729,6 +7427,7 @@
           <w:id w:val="-319736165"/>
           <w:citation/>
         </w:sdtPr>
+        <w:sdtEndPr/>
         <w:sdtContent>
           <w:r>
             <w:fldChar w:fldCharType="begin"/>
@@ -7778,6 +7477,7 @@
           <w:id w:val="-1352023828"/>
           <w:citation/>
         </w:sdtPr>
+        <w:sdtEndPr/>
         <w:sdtContent>
           <w:r>
             <w:fldChar w:fldCharType="begin"/>
@@ -7827,6 +7527,7 @@
           <w:id w:val="-1809308490"/>
           <w:citation/>
         </w:sdtPr>
+        <w:sdtEndPr/>
         <w:sdtContent>
           <w:r>
             <w:fldChar w:fldCharType="begin"/>
@@ -7876,6 +7577,7 @@
           <w:id w:val="1482882833"/>
           <w:citation/>
         </w:sdtPr>
+        <w:sdtEndPr/>
         <w:sdtContent>
           <w:r>
             <w:fldChar w:fldCharType="begin"/>
@@ -7925,6 +7627,7 @@
           <w:id w:val="1449116381"/>
           <w:citation/>
         </w:sdtPr>
+        <w:sdtEndPr/>
         <w:sdtContent>
           <w:r>
             <w:fldChar w:fldCharType="begin"/>
@@ -7974,6 +7677,7 @@
           <w:id w:val="1704133352"/>
           <w:citation/>
         </w:sdtPr>
+        <w:sdtEndPr/>
         <w:sdtContent>
           <w:r>
             <w:fldChar w:fldCharType="begin"/>
@@ -8023,6 +7727,7 @@
           <w:id w:val="694116457"/>
           <w:citation/>
         </w:sdtPr>
+        <w:sdtEndPr/>
         <w:sdtContent>
           <w:r>
             <w:fldChar w:fldCharType="begin"/>
@@ -8072,6 +7777,7 @@
           <w:id w:val="1685786402"/>
           <w:citation/>
         </w:sdtPr>
+        <w:sdtEndPr/>
         <w:sdtContent>
           <w:r>
             <w:fldChar w:fldCharType="begin"/>
@@ -8121,6 +7827,7 @@
           <w:id w:val="-514845258"/>
           <w:citation/>
         </w:sdtPr>
+        <w:sdtEndPr/>
         <w:sdtContent>
           <w:r>
             <w:fldChar w:fldCharType="begin"/>
@@ -8170,6 +7877,7 @@
           <w:id w:val="-1898197918"/>
           <w:citation/>
         </w:sdtPr>
+        <w:sdtEndPr/>
         <w:sdtContent>
           <w:r>
             <w:fldChar w:fldCharType="begin"/>
@@ -8219,6 +7927,7 @@
           <w:id w:val="68544303"/>
           <w:citation/>
         </w:sdtPr>
+        <w:sdtEndPr/>
         <w:sdtContent>
           <w:r>
             <w:fldChar w:fldCharType="begin"/>
@@ -8268,6 +7977,7 @@
           <w:id w:val="362641038"/>
           <w:citation/>
         </w:sdtPr>
+        <w:sdtEndPr/>
         <w:sdtContent>
           <w:r>
             <w:fldChar w:fldCharType="begin"/>
@@ -8287,6 +7997,104 @@
               <w:lang w:val="es-ES"/>
             </w:rPr>
             <w:t>(Conejero, 2013)</w:t>
+          </w:r>
+          <w:r>
+            <w:fldChar w:fldCharType="end"/>
+          </w:r>
+        </w:sdtContent>
+      </w:sdt>
+    </w:p>
+  </w:footnote>
+  <w:footnote w:id="17">
+    <w:p>
+      <w:pPr>
+        <w:pStyle w:val="Textonotapie"/>
+        <w:rPr>
+          <w:lang w:val="es-ES"/>
+        </w:rPr>
+      </w:pPr>
+      <w:r>
+        <w:rPr>
+          <w:rStyle w:val="Refdenotaalpie"/>
+        </w:rPr>
+        <w:footnoteRef/>
+      </w:r>
+      <w:r>
+        <w:t xml:space="preserve"> </w:t>
+      </w:r>
+      <w:sdt>
+        <w:sdtPr>
+          <w:id w:val="1820693364"/>
+          <w:citation/>
+        </w:sdtPr>
+        <w:sdtContent>
+          <w:r>
+            <w:fldChar w:fldCharType="begin"/>
+          </w:r>
+          <w:r>
+            <w:rPr>
+              <w:lang w:val="es-ES"/>
+            </w:rPr>
+            <w:instrText xml:space="preserve"> CITATION Est \l 3082 </w:instrText>
+          </w:r>
+          <w:r>
+            <w:fldChar w:fldCharType="separate"/>
+          </w:r>
+          <w:r>
+            <w:rPr>
+              <w:noProof/>
+              <w:lang w:val="es-ES"/>
+            </w:rPr>
+            <w:t>(Estructura de datos y algoritmo: árbol de Huffman y codificación de Huffman.)</w:t>
+          </w:r>
+          <w:r>
+            <w:fldChar w:fldCharType="end"/>
+          </w:r>
+        </w:sdtContent>
+      </w:sdt>
+    </w:p>
+  </w:footnote>
+  <w:footnote w:id="18">
+    <w:p>
+      <w:pPr>
+        <w:pStyle w:val="Textonotapie"/>
+        <w:rPr>
+          <w:lang w:val="es-ES"/>
+        </w:rPr>
+      </w:pPr>
+      <w:r>
+        <w:rPr>
+          <w:rStyle w:val="Refdenotaalpie"/>
+        </w:rPr>
+        <w:footnoteRef/>
+      </w:r>
+      <w:r>
+        <w:t xml:space="preserve"> </w:t>
+      </w:r>
+      <w:sdt>
+        <w:sdtPr>
+          <w:id w:val="-1695064574"/>
+          <w:citation/>
+        </w:sdtPr>
+        <w:sdtContent>
+          <w:r>
+            <w:fldChar w:fldCharType="begin"/>
+          </w:r>
+          <w:r>
+            <w:rPr>
+              <w:lang w:val="es-ES"/>
+            </w:rPr>
+            <w:instrText xml:space="preserve"> CITATION Est \l 3082 </w:instrText>
+          </w:r>
+          <w:r>
+            <w:fldChar w:fldCharType="separate"/>
+          </w:r>
+          <w:r>
+            <w:rPr>
+              <w:noProof/>
+              <w:lang w:val="es-ES"/>
+            </w:rPr>
+            <w:t>(Estructura de datos y algoritmo: árbol de Huffman y codificación de Huffman.)</w:t>
           </w:r>
           <w:r>
             <w:fldChar w:fldCharType="end"/>
@@ -12948,558 +12756,6 @@
 </w:styles>
 </file>
 
-<file path=word/glossary/document.xml><?xml version="1.0" encoding="utf-8"?>
-<w:glossaryDocument xmlns:wpc="http://schemas.microsoft.com/office/word/2010/wordprocessingCanvas" xmlns:cx="http://schemas.microsoft.com/office/drawing/2014/chartex" xmlns:cx1="http://schemas.microsoft.com/office/drawing/2015/9/8/chartex" xmlns:mc="http://schemas.openxmlformats.org/markup-compatibility/2006" xmlns:o="urn:schemas-microsoft-com:office:office" xmlns:r="http://schemas.openxmlformats.org/officeDocument/2006/relationships" xmlns:m="http://schemas.openxmlformats.org/officeDocument/2006/math" xmlns:v="urn:schemas-microsoft-com:vml" xmlns:wp14="http://schemas.microsoft.com/office/word/2010/wordprocessingDrawing" xmlns:wp="http://schemas.openxmlformats.org/drawingml/2006/wordprocessingDrawing" xmlns:w10="urn:schemas-microsoft-com:office:word" xmlns:w="http://schemas.openxmlformats.org/wordprocessingml/2006/main" xmlns:w14="http://schemas.microsoft.com/office/word/2010/wordml" xmlns:w15="http://schemas.microsoft.com/office/word/2012/wordml" xmlns:w16se="http://schemas.microsoft.com/office/word/2015/wordml/symex" xmlns:wpg="http://schemas.microsoft.com/office/word/2010/wordprocessingGroup" xmlns:wpi="http://schemas.microsoft.com/office/word/2010/wordprocessingInk" xmlns:wne="http://schemas.microsoft.com/office/word/2006/wordml" xmlns:wps="http://schemas.microsoft.com/office/word/2010/wordprocessingShape" mc:Ignorable="w14 w15 w16se wp14"/>
-</file>
-
-<file path=word/glossary/fontTable.xml><?xml version="1.0" encoding="utf-8"?>
-<w:fonts xmlns:mc="http://schemas.openxmlformats.org/markup-compatibility/2006" xmlns:r="http://schemas.openxmlformats.org/officeDocument/2006/relationships" xmlns:w="http://schemas.openxmlformats.org/wordprocessingml/2006/main" xmlns:w14="http://schemas.microsoft.com/office/word/2010/wordml" xmlns:w15="http://schemas.microsoft.com/office/word/2012/wordml" xmlns:w16se="http://schemas.microsoft.com/office/word/2015/wordml/symex" mc:Ignorable="w14 w15 w16se">
-  <w:font w:name="Times New Roman">
-    <w:panose1 w:val="02020603050405020304"/>
-    <w:charset w:val="00"/>
-    <w:family w:val="roman"/>
-    <w:pitch w:val="variable"/>
-    <w:sig w:usb0="E0002AFF" w:usb1="C0007843" w:usb2="00000009" w:usb3="00000000" w:csb0="000001FF" w:csb1="00000000"/>
-  </w:font>
-  <w:font w:name="Symbol">
-    <w:panose1 w:val="05050102010706020507"/>
-    <w:charset w:val="02"/>
-    <w:family w:val="roman"/>
-    <w:pitch w:val="variable"/>
-    <w:sig w:usb0="00000000" w:usb1="10000000" w:usb2="00000000" w:usb3="00000000" w:csb0="80000000" w:csb1="00000000"/>
-  </w:font>
-  <w:font w:name="Courier New">
-    <w:panose1 w:val="02070309020205020404"/>
-    <w:charset w:val="00"/>
-    <w:family w:val="modern"/>
-    <w:pitch w:val="fixed"/>
-    <w:sig w:usb0="E0002EFF" w:usb1="C0007843" w:usb2="00000009" w:usb3="00000000" w:csb0="000001FF" w:csb1="00000000"/>
-  </w:font>
-  <w:font w:name="Wingdings">
-    <w:panose1 w:val="05000000000000000000"/>
-    <w:charset w:val="02"/>
-    <w:family w:val="auto"/>
-    <w:pitch w:val="variable"/>
-    <w:sig w:usb0="00000000" w:usb1="10000000" w:usb2="00000000" w:usb3="00000000" w:csb0="80000000" w:csb1="00000000"/>
-  </w:font>
-  <w:font w:name="Calibri">
-    <w:panose1 w:val="020F0502020204030204"/>
-    <w:charset w:val="00"/>
-    <w:family w:val="swiss"/>
-    <w:pitch w:val="variable"/>
-    <w:sig w:usb0="E00002FF" w:usb1="4000ACFF" w:usb2="00000001" w:usb3="00000000" w:csb0="0000019F" w:csb1="00000000"/>
-  </w:font>
-  <w:font w:name="Calibri Light">
-    <w:panose1 w:val="020F0302020204030204"/>
-    <w:charset w:val="00"/>
-    <w:family w:val="swiss"/>
-    <w:pitch w:val="variable"/>
-    <w:sig w:usb0="A00002EF" w:usb1="4000207B" w:usb2="00000000" w:usb3="00000000" w:csb0="0000009F" w:csb1="00000000"/>
-  </w:font>
-  <w:font w:name="Georgia">
-    <w:panose1 w:val="02040502050405020303"/>
-    <w:charset w:val="00"/>
-    <w:family w:val="roman"/>
-    <w:pitch w:val="variable"/>
-    <w:sig w:usb0="00000287" w:usb1="00000000" w:usb2="00000000" w:usb3="00000000" w:csb0="0000009F" w:csb1="00000000"/>
-  </w:font>
-  <w:font w:name="Arial">
-    <w:panose1 w:val="020B0604020202020204"/>
-    <w:charset w:val="00"/>
-    <w:family w:val="swiss"/>
-    <w:pitch w:val="variable"/>
-    <w:sig w:usb0="E0002AFF" w:usb1="C0007843" w:usb2="00000009" w:usb3="00000000" w:csb0="000001FF" w:csb1="00000000"/>
-  </w:font>
-  <w:font w:name="Cambria Math">
-    <w:panose1 w:val="02040503050406030204"/>
-    <w:charset w:val="00"/>
-    <w:family w:val="roman"/>
-    <w:pitch w:val="variable"/>
-    <w:sig w:usb0="E00006FF" w:usb1="420024FF" w:usb2="02000000" w:usb3="00000000" w:csb0="0000019F" w:csb1="00000000"/>
-  </w:font>
-</w:fonts>
-</file>
-
-<file path=word/glossary/settings.xml><?xml version="1.0" encoding="utf-8"?>
-<w:settings xmlns:mc="http://schemas.openxmlformats.org/markup-compatibility/2006" xmlns:o="urn:schemas-microsoft-com:office:office" xmlns:r="http://schemas.openxmlformats.org/officeDocument/2006/relationships" xmlns:m="http://schemas.openxmlformats.org/officeDocument/2006/math" xmlns:v="urn:schemas-microsoft-com:vml" xmlns:w10="urn:schemas-microsoft-com:office:word" xmlns:w="http://schemas.openxmlformats.org/wordprocessingml/2006/main" xmlns:w14="http://schemas.microsoft.com/office/word/2010/wordml" xmlns:w15="http://schemas.microsoft.com/office/word/2012/wordml" xmlns:w16se="http://schemas.microsoft.com/office/word/2015/wordml/symex" xmlns:sl="http://schemas.openxmlformats.org/schemaLibrary/2006/main" mc:Ignorable="w14 w15 w16se">
-  <w:view w:val="normal"/>
-  <w:defaultTabStop w:val="720"/>
-  <w:characterSpacingControl w:val="doNotCompress"/>
-  <w:compat>
-    <w:useFELayout/>
-    <w:compatSetting w:name="compatibilityMode" w:uri="http://schemas.microsoft.com/office/word" w:val="15"/>
-    <w:compatSetting w:name="overrideTableStyleFontSizeAndJustification" w:uri="http://schemas.microsoft.com/office/word" w:val="1"/>
-    <w:compatSetting w:name="enableOpenTypeFeatures" w:uri="http://schemas.microsoft.com/office/word" w:val="1"/>
-    <w:compatSetting w:name="doNotFlipMirrorIndents" w:uri="http://schemas.microsoft.com/office/word" w:val="1"/>
-    <w:compatSetting w:name="differentiateMultirowTableHeaders" w:uri="http://schemas.microsoft.com/office/word" w:val="1"/>
-  </w:compat>
-  <w:rsids>
-    <w:rsidRoot w:val="00103F3E"/>
-    <w:rsid w:val="00103F3E"/>
-    <w:rsid w:val="00AE0D2D"/>
-  </w:rsids>
-  <m:mathPr>
-    <m:mathFont m:val="Cambria Math"/>
-    <m:brkBin m:val="before"/>
-    <m:brkBinSub m:val="--"/>
-    <m:smallFrac m:val="0"/>
-    <m:dispDef/>
-    <m:lMargin m:val="0"/>
-    <m:rMargin m:val="0"/>
-    <m:defJc m:val="centerGroup"/>
-    <m:wrapIndent m:val="1440"/>
-    <m:intLim m:val="subSup"/>
-    <m:naryLim m:val="undOvr"/>
-  </m:mathPr>
-  <w:themeFontLang w:val="en-US"/>
-  <w:clrSchemeMapping w:bg1="light1" w:t1="dark1" w:bg2="light2" w:t2="dark2" w:accent1="accent1" w:accent2="accent2" w:accent3="accent3" w:accent4="accent4" w:accent5="accent5" w:accent6="accent6" w:hyperlink="hyperlink" w:followedHyperlink="followedHyperlink"/>
-  <w:decimalSymbol w:val=","/>
-  <w:listSeparator w:val=";"/>
-  <w15:chartTrackingRefBased/>
-</w:settings>
-</file>
-
-<file path=word/glossary/styles.xml><?xml version="1.0" encoding="utf-8"?>
-<w:styles xmlns:mc="http://schemas.openxmlformats.org/markup-compatibility/2006" xmlns:r="http://schemas.openxmlformats.org/officeDocument/2006/relationships" xmlns:w="http://schemas.openxmlformats.org/wordprocessingml/2006/main" xmlns:w14="http://schemas.microsoft.com/office/word/2010/wordml" xmlns:w15="http://schemas.microsoft.com/office/word/2012/wordml" xmlns:w16se="http://schemas.microsoft.com/office/word/2015/wordml/symex" mc:Ignorable="w14 w15 w16se">
-  <w:docDefaults>
-    <w:rPrDefault>
-      <w:rPr>
-        <w:rFonts w:asciiTheme="minorHAnsi" w:eastAsiaTheme="minorEastAsia" w:hAnsiTheme="minorHAnsi" w:cstheme="minorBidi"/>
-        <w:sz w:val="22"/>
-        <w:szCs w:val="22"/>
-        <w:lang w:val="en-US" w:eastAsia="en-US" w:bidi="ar-SA"/>
-      </w:rPr>
-    </w:rPrDefault>
-    <w:pPrDefault>
-      <w:pPr>
-        <w:spacing w:after="160" w:line="259" w:lineRule="auto"/>
-      </w:pPr>
-    </w:pPrDefault>
-  </w:docDefaults>
-  <w:latentStyles w:defLockedState="0" w:defUIPriority="99" w:defSemiHidden="0" w:defUnhideWhenUsed="0" w:defQFormat="0" w:count="371">
-    <w:lsdException w:name="Normal" w:uiPriority="0" w:qFormat="1"/>
-    <w:lsdException w:name="heading 1" w:uiPriority="9" w:qFormat="1"/>
-    <w:lsdException w:name="heading 2" w:semiHidden="1" w:uiPriority="9" w:unhideWhenUsed="1" w:qFormat="1"/>
-    <w:lsdException w:name="heading 3" w:semiHidden="1" w:uiPriority="9" w:unhideWhenUsed="1" w:qFormat="1"/>
-    <w:lsdException w:name="heading 4" w:semiHidden="1" w:uiPriority="9" w:unhideWhenUsed="1" w:qFormat="1"/>
-    <w:lsdException w:name="heading 5" w:semiHidden="1" w:uiPriority="9" w:unhideWhenUsed="1" w:qFormat="1"/>
-    <w:lsdException w:name="heading 6" w:semiHidden="1" w:uiPriority="9" w:unhideWhenUsed="1" w:qFormat="1"/>
-    <w:lsdException w:name="heading 7" w:semiHidden="1" w:uiPriority="9" w:unhideWhenUsed="1" w:qFormat="1"/>
-    <w:lsdException w:name="heading 8" w:semiHidden="1" w:uiPriority="9" w:unhideWhenUsed="1" w:qFormat="1"/>
-    <w:lsdException w:name="heading 9" w:semiHidden="1" w:uiPriority="9" w:unhideWhenUsed="1" w:qFormat="1"/>
-    <w:lsdException w:name="index 1" w:semiHidden="1" w:unhideWhenUsed="1"/>
-    <w:lsdException w:name="index 2" w:semiHidden="1" w:unhideWhenUsed="1"/>
-    <w:lsdException w:name="index 3" w:semiHidden="1" w:unhideWhenUsed="1"/>
-    <w:lsdException w:name="index 4" w:semiHidden="1" w:unhideWhenUsed="1"/>
-    <w:lsdException w:name="index 5" w:semiHidden="1" w:unhideWhenUsed="1"/>
-    <w:lsdException w:name="index 6" w:semiHidden="1" w:unhideWhenUsed="1"/>
-    <w:lsdException w:name="index 7" w:semiHidden="1" w:unhideWhenUsed="1"/>
-    <w:lsdException w:name="index 8" w:semiHidden="1" w:unhideWhenUsed="1"/>
-    <w:lsdException w:name="index 9" w:semiHidden="1" w:unhideWhenUsed="1"/>
-    <w:lsdException w:name="toc 1" w:semiHidden="1" w:uiPriority="39" w:unhideWhenUsed="1"/>
-    <w:lsdException w:name="toc 2" w:semiHidden="1" w:uiPriority="39" w:unhideWhenUsed="1"/>
-    <w:lsdException w:name="toc 3" w:semiHidden="1" w:uiPriority="39" w:unhideWhenUsed="1"/>
-    <w:lsdException w:name="toc 4" w:semiHidden="1" w:uiPriority="39" w:unhideWhenUsed="1"/>
-    <w:lsdException w:name="toc 5" w:semiHidden="1" w:uiPriority="39" w:unhideWhenUsed="1"/>
-    <w:lsdException w:name="toc 6" w:semiHidden="1" w:uiPriority="39" w:unhideWhenUsed="1"/>
-    <w:lsdException w:name="toc 7" w:semiHidden="1" w:uiPriority="39" w:unhideWhenUsed="1"/>
-    <w:lsdException w:name="toc 8" w:semiHidden="1" w:uiPriority="39" w:unhideWhenUsed="1"/>
-    <w:lsdException w:name="toc 9" w:semiHidden="1" w:uiPriority="39" w:unhideWhenUsed="1"/>
-    <w:lsdException w:name="Normal Indent" w:semiHidden="1" w:unhideWhenUsed="1"/>
-    <w:lsdException w:name="footnote text" w:semiHidden="1" w:unhideWhenUsed="1"/>
-    <w:lsdException w:name="annotation text" w:semiHidden="1" w:unhideWhenUsed="1"/>
-    <w:lsdException w:name="header" w:semiHidden="1" w:unhideWhenUsed="1"/>
-    <w:lsdException w:name="footer" w:semiHidden="1" w:unhideWhenUsed="1"/>
-    <w:lsdException w:name="index heading" w:semiHidden="1" w:unhideWhenUsed="1"/>
-    <w:lsdException w:name="caption" w:semiHidden="1" w:uiPriority="35" w:unhideWhenUsed="1" w:qFormat="1"/>
-    <w:lsdException w:name="table of figures" w:semiHidden="1" w:unhideWhenUsed="1"/>
-    <w:lsdException w:name="envelope address" w:semiHidden="1" w:unhideWhenUsed="1"/>
-    <w:lsdException w:name="envelope return" w:semiHidden="1" w:unhideWhenUsed="1"/>
-    <w:lsdException w:name="footnote reference" w:semiHidden="1" w:unhideWhenUsed="1"/>
-    <w:lsdException w:name="annotation reference" w:semiHidden="1" w:unhideWhenUsed="1"/>
-    <w:lsdException w:name="line number" w:semiHidden="1" w:unhideWhenUsed="1"/>
-    <w:lsdException w:name="page number" w:semiHidden="1" w:unhideWhenUsed="1"/>
-    <w:lsdException w:name="endnote reference" w:semiHidden="1" w:unhideWhenUsed="1"/>
-    <w:lsdException w:name="endnote text" w:semiHidden="1" w:unhideWhenUsed="1"/>
-    <w:lsdException w:name="table of authorities" w:semiHidden="1" w:unhideWhenUsed="1"/>
-    <w:lsdException w:name="macro" w:semiHidden="1" w:unhideWhenUsed="1"/>
-    <w:lsdException w:name="toa heading" w:semiHidden="1" w:unhideWhenUsed="1"/>
-    <w:lsdException w:name="List" w:semiHidden="1" w:unhideWhenUsed="1"/>
-    <w:lsdException w:name="List Bullet" w:semiHidden="1" w:unhideWhenUsed="1"/>
-    <w:lsdException w:name="List Number" w:semiHidden="1" w:unhideWhenUsed="1"/>
-    <w:lsdException w:name="List 2" w:semiHidden="1" w:unhideWhenUsed="1"/>
-    <w:lsdException w:name="List 3" w:semiHidden="1" w:unhideWhenUsed="1"/>
-    <w:lsdException w:name="List 4" w:semiHidden="1" w:unhideWhenUsed="1"/>
-    <w:lsdException w:name="List 5" w:semiHidden="1" w:unhideWhenUsed="1"/>
-    <w:lsdException w:name="List Bullet 2" w:semiHidden="1" w:unhideWhenUsed="1"/>
-    <w:lsdException w:name="List Bullet 3" w:semiHidden="1" w:unhideWhenUsed="1"/>
-    <w:lsdException w:name="List Bullet 4" w:semiHidden="1" w:unhideWhenUsed="1"/>
-    <w:lsdException w:name="List Bullet 5" w:semiHidden="1" w:unhideWhenUsed="1"/>
-    <w:lsdException w:name="List Number 2" w:semiHidden="1" w:unhideWhenUsed="1"/>
-    <w:lsdException w:name="List Number 3" w:semiHidden="1" w:unhideWhenUsed="1"/>
-    <w:lsdException w:name="List Number 4" w:semiHidden="1" w:unhideWhenUsed="1"/>
-    <w:lsdException w:name="List Number 5" w:semiHidden="1" w:unhideWhenUsed="1"/>
-    <w:lsdException w:name="Title" w:uiPriority="10" w:qFormat="1"/>
-    <w:lsdException w:name="Closing" w:semiHidden="1" w:unhideWhenUsed="1"/>
-    <w:lsdException w:name="Signature" w:semiHidden="1" w:unhideWhenUsed="1"/>
-    <w:lsdException w:name="Default Paragraph Font" w:semiHidden="1" w:uiPriority="1" w:unhideWhenUsed="1"/>
-    <w:lsdException w:name="Body Text" w:semiHidden="1" w:unhideWhenUsed="1"/>
-    <w:lsdException w:name="Body Text Indent" w:semiHidden="1" w:unhideWhenUsed="1"/>
-    <w:lsdException w:name="List Continue" w:semiHidden="1" w:unhideWhenUsed="1"/>
-    <w:lsdException w:name="List Continue 2" w:semiHidden="1" w:unhideWhenUsed="1"/>
-    <w:lsdException w:name="List Continue 3" w:semiHidden="1" w:unhideWhenUsed="1"/>
-    <w:lsdException w:name="List Continue 4" w:semiHidden="1" w:unhideWhenUsed="1"/>
-    <w:lsdException w:name="List Continue 5" w:semiHidden="1" w:unhideWhenUsed="1"/>
-    <w:lsdException w:name="Message Header" w:semiHidden="1" w:unhideWhenUsed="1"/>
-    <w:lsdException w:name="Subtitle" w:uiPriority="11" w:qFormat="1"/>
-    <w:lsdException w:name="Salutation" w:semiHidden="1" w:unhideWhenUsed="1"/>
-    <w:lsdException w:name="Date" w:semiHidden="1" w:unhideWhenUsed="1"/>
-    <w:lsdException w:name="Body Text First Indent" w:semiHidden="1" w:unhideWhenUsed="1"/>
-    <w:lsdException w:name="Body Text First Indent 2" w:semiHidden="1" w:unhideWhenUsed="1"/>
-    <w:lsdException w:name="Note Heading" w:semiHidden="1" w:unhideWhenUsed="1"/>
-    <w:lsdException w:name="Body Text 2" w:semiHidden="1" w:unhideWhenUsed="1"/>
-    <w:lsdException w:name="Body Text 3" w:semiHidden="1" w:unhideWhenUsed="1"/>
-    <w:lsdException w:name="Body Text Indent 2" w:semiHidden="1" w:unhideWhenUsed="1"/>
-    <w:lsdException w:name="Body Text Indent 3" w:semiHidden="1" w:unhideWhenUsed="1"/>
-    <w:lsdException w:name="Block Text" w:semiHidden="1" w:unhideWhenUsed="1"/>
-    <w:lsdException w:name="Hyperlink" w:semiHidden="1" w:unhideWhenUsed="1"/>
-    <w:lsdException w:name="FollowedHyperlink" w:semiHidden="1" w:unhideWhenUsed="1"/>
-    <w:lsdException w:name="Strong" w:uiPriority="22" w:qFormat="1"/>
-    <w:lsdException w:name="Emphasis" w:uiPriority="20" w:qFormat="1"/>
-    <w:lsdException w:name="Document Map" w:semiHidden="1" w:unhideWhenUsed="1"/>
-    <w:lsdException w:name="Plain Text" w:semiHidden="1" w:unhideWhenUsed="1"/>
-    <w:lsdException w:name="E-mail Signature" w:semiHidden="1" w:unhideWhenUsed="1"/>
-    <w:lsdException w:name="HTML Top of Form" w:semiHidden="1" w:unhideWhenUsed="1"/>
-    <w:lsdException w:name="HTML Bottom of Form" w:semiHidden="1" w:unhideWhenUsed="1"/>
-    <w:lsdException w:name="Normal (Web)" w:semiHidden="1" w:unhideWhenUsed="1"/>
-    <w:lsdException w:name="HTML Acronym" w:semiHidden="1" w:unhideWhenUsed="1"/>
-    <w:lsdException w:name="HTML Address" w:semiHidden="1" w:unhideWhenUsed="1"/>
-    <w:lsdException w:name="HTML Cite" w:semiHidden="1" w:unhideWhenUsed="1"/>
-    <w:lsdException w:name="HTML Code" w:semiHidden="1" w:unhideWhenUsed="1"/>
-    <w:lsdException w:name="HTML Definition" w:semiHidden="1" w:unhideWhenUsed="1"/>
-    <w:lsdException w:name="HTML Keyboard" w:semiHidden="1" w:unhideWhenUsed="1"/>
-    <w:lsdException w:name="HTML Preformatted" w:semiHidden="1" w:unhideWhenUsed="1"/>
-    <w:lsdException w:name="HTML Sample" w:semiHidden="1" w:unhideWhenUsed="1"/>
-    <w:lsdException w:name="HTML Typewriter" w:semiHidden="1" w:unhideWhenUsed="1"/>
-    <w:lsdException w:name="HTML Variable" w:semiHidden="1" w:unhideWhenUsed="1"/>
-    <w:lsdException w:name="Normal Table" w:semiHidden="1" w:unhideWhenUsed="1"/>
-    <w:lsdException w:name="annotation subject" w:semiHidden="1" w:unhideWhenUsed="1"/>
-    <w:lsdException w:name="No List" w:semiHidden="1" w:unhideWhenUsed="1"/>
-    <w:lsdException w:name="Outline List 1" w:semiHidden="1" w:unhideWhenUsed="1"/>
-    <w:lsdException w:name="Outline List 2" w:semiHidden="1" w:unhideWhenUsed="1"/>
-    <w:lsdException w:name="Outline List 3" w:semiHidden="1" w:unhideWhenUsed="1"/>
-    <w:lsdException w:name="Table Simple 1" w:semiHidden="1" w:unhideWhenUsed="1"/>
-    <w:lsdException w:name="Table Simple 2" w:semiHidden="1" w:unhideWhenUsed="1"/>
-    <w:lsdException w:name="Table Simple 3" w:semiHidden="1" w:unhideWhenUsed="1"/>
-    <w:lsdException w:name="Table Classic 1" w:semiHidden="1" w:unhideWhenUsed="1"/>
-    <w:lsdException w:name="Table Classic 2" w:semiHidden="1" w:unhideWhenUsed="1"/>
-    <w:lsdException w:name="Table Classic 3" w:semiHidden="1" w:unhideWhenUsed="1"/>
-    <w:lsdException w:name="Table Classic 4" w:semiHidden="1" w:unhideWhenUsed="1"/>
-    <w:lsdException w:name="Table Colorful 1" w:semiHidden="1" w:unhideWhenUsed="1"/>
-    <w:lsdException w:name="Table Colorful 2" w:semiHidden="1" w:unhideWhenUsed="1"/>
-    <w:lsdException w:name="Table Colorful 3" w:semiHidden="1" w:unhideWhenUsed="1"/>
-    <w:lsdException w:name="Table Columns 1" w:semiHidden="1" w:unhideWhenUsed="1"/>
-    <w:lsdException w:name="Table Columns 2" w:semiHidden="1" w:unhideWhenUsed="1"/>
-    <w:lsdException w:name="Table Columns 3" w:semiHidden="1" w:unhideWhenUsed="1"/>
-    <w:lsdException w:name="Table Columns 4" w:semiHidden="1" w:unhideWhenUsed="1"/>
-    <w:lsdException w:name="Table Columns 5" w:semiHidden="1" w:unhideWhenUsed="1"/>
-    <w:lsdException w:name="Table Grid 1" w:semiHidden="1" w:unhideWhenUsed="1"/>
-    <w:lsdException w:name="Table Grid 2" w:semiHidden="1" w:unhideWhenUsed="1"/>
-    <w:lsdException w:name="Table Grid 3" w:semiHidden="1" w:unhideWhenUsed="1"/>
-    <w:lsdException w:name="Table Grid 4" w:semiHidden="1" w:unhideWhenUsed="1"/>
-    <w:lsdException w:name="Table Grid 5" w:semiHidden="1" w:unhideWhenUsed="1"/>
-    <w:lsdException w:name="Table Grid 6" w:semiHidden="1" w:unhideWhenUsed="1"/>
-    <w:lsdException w:name="Table Grid 7" w:semiHidden="1" w:unhideWhenUsed="1"/>
-    <w:lsdException w:name="Table Grid 8" w:semiHidden="1" w:unhideWhenUsed="1"/>
-    <w:lsdException w:name="Table List 1" w:semiHidden="1" w:unhideWhenUsed="1"/>
-    <w:lsdException w:name="Table List 2" w:semiHidden="1" w:unhideWhenUsed="1"/>
-    <w:lsdException w:name="Table List 3" w:semiHidden="1" w:unhideWhenUsed="1"/>
-    <w:lsdException w:name="Table List 4" w:semiHidden="1" w:unhideWhenUsed="1"/>
-    <w:lsdException w:name="Table List 5" w:semiHidden="1" w:unhideWhenUsed="1"/>
-    <w:lsdException w:name="Table List 6" w:semiHidden="1" w:unhideWhenUsed="1"/>
-    <w:lsdException w:name="Table List 7" w:semiHidden="1" w:unhideWhenUsed="1"/>
-    <w:lsdException w:name="Table List 8" w:semiHidden="1" w:unhideWhenUsed="1"/>
-    <w:lsdException w:name="Table 3D effects 1" w:semiHidden="1" w:unhideWhenUsed="1"/>
-    <w:lsdException w:name="Table 3D effects 2" w:semiHidden="1" w:unhideWhenUsed="1"/>
-    <w:lsdException w:name="Table 3D effects 3" w:semiHidden="1" w:unhideWhenUsed="1"/>
-    <w:lsdException w:name="Table Contemporary" w:semiHidden="1" w:unhideWhenUsed="1"/>
-    <w:lsdException w:name="Table Elegant" w:semiHidden="1" w:unhideWhenUsed="1"/>
-    <w:lsdException w:name="Table Professional" w:semiHidden="1" w:unhideWhenUsed="1"/>
-    <w:lsdException w:name="Table Subtle 1" w:semiHidden="1" w:unhideWhenUsed="1"/>
-    <w:lsdException w:name="Table Subtle 2" w:semiHidden="1" w:unhideWhenUsed="1"/>
-    <w:lsdException w:name="Table Web 1" w:semiHidden="1" w:unhideWhenUsed="1"/>
-    <w:lsdException w:name="Table Web 2" w:semiHidden="1" w:unhideWhenUsed="1"/>
-    <w:lsdException w:name="Table Web 3" w:semiHidden="1" w:unhideWhenUsed="1"/>
-    <w:lsdException w:name="Balloon Text" w:semiHidden="1" w:unhideWhenUsed="1"/>
-    <w:lsdException w:name="Table Grid" w:uiPriority="39"/>
-    <w:lsdException w:name="Table Theme" w:semiHidden="1" w:unhideWhenUsed="1"/>
-    <w:lsdException w:name="Placeholder Text" w:semiHidden="1"/>
-    <w:lsdException w:name="No Spacing" w:uiPriority="1" w:qFormat="1"/>
-    <w:lsdException w:name="Light Shading" w:uiPriority="60"/>
-    <w:lsdException w:name="Light List" w:uiPriority="61"/>
-    <w:lsdException w:name="Light Grid" w:uiPriority="62"/>
-    <w:lsdException w:name="Medium Shading 1" w:uiPriority="63"/>
-    <w:lsdException w:name="Medium Shading 2" w:uiPriority="64"/>
-    <w:lsdException w:name="Medium List 1" w:uiPriority="65"/>
-    <w:lsdException w:name="Medium List 2" w:uiPriority="66"/>
-    <w:lsdException w:name="Medium Grid 1" w:uiPriority="67"/>
-    <w:lsdException w:name="Medium Grid 2" w:uiPriority="68"/>
-    <w:lsdException w:name="Medium Grid 3" w:uiPriority="69"/>
-    <w:lsdException w:name="Dark List" w:uiPriority="70"/>
-    <w:lsdException w:name="Colorful Shading" w:uiPriority="71"/>
-    <w:lsdException w:name="Colorful List" w:uiPriority="72"/>
-    <w:lsdException w:name="Colorful Grid" w:uiPriority="73"/>
-    <w:lsdException w:name="Light Shading Accent 1" w:uiPriority="60"/>
-    <w:lsdException w:name="Light List Accent 1" w:uiPriority="61"/>
-    <w:lsdException w:name="Light Grid Accent 1" w:uiPriority="62"/>
-    <w:lsdException w:name="Medium Shading 1 Accent 1" w:uiPriority="63"/>
-    <w:lsdException w:name="Medium Shading 2 Accent 1" w:uiPriority="64"/>
-    <w:lsdException w:name="Medium List 1 Accent 1" w:uiPriority="65"/>
-    <w:lsdException w:name="Revision" w:semiHidden="1"/>
-    <w:lsdException w:name="List Paragraph" w:uiPriority="34" w:qFormat="1"/>
-    <w:lsdException w:name="Quote" w:uiPriority="29" w:qFormat="1"/>
-    <w:lsdException w:name="Intense Quote" w:uiPriority="30" w:qFormat="1"/>
-    <w:lsdException w:name="Medium List 2 Accent 1" w:uiPriority="66"/>
-    <w:lsdException w:name="Medium Grid 1 Accent 1" w:uiPriority="67"/>
-    <w:lsdException w:name="Medium Grid 2 Accent 1" w:uiPriority="68"/>
-    <w:lsdException w:name="Medium Grid 3 Accent 1" w:uiPriority="69"/>
-    <w:lsdException w:name="Dark List Accent 1" w:uiPriority="70"/>
-    <w:lsdException w:name="Colorful Shading Accent 1" w:uiPriority="71"/>
-    <w:lsdException w:name="Colorful List Accent 1" w:uiPriority="72"/>
-    <w:lsdException w:name="Colorful Grid Accent 1" w:uiPriority="73"/>
-    <w:lsdException w:name="Light Shading Accent 2" w:uiPriority="60"/>
-    <w:lsdException w:name="Light List Accent 2" w:uiPriority="61"/>
-    <w:lsdException w:name="Light Grid Accent 2" w:uiPriority="62"/>
-    <w:lsdException w:name="Medium Shading 1 Accent 2" w:uiPriority="63"/>
-    <w:lsdException w:name="Medium Shading 2 Accent 2" w:uiPriority="64"/>
-    <w:lsdException w:name="Medium List 1 Accent 2" w:uiPriority="65"/>
-    <w:lsdException w:name="Medium List 2 Accent 2" w:uiPriority="66"/>
-    <w:lsdException w:name="Medium Grid 1 Accent 2" w:uiPriority="67"/>
-    <w:lsdException w:name="Medium Grid 2 Accent 2" w:uiPriority="68"/>
-    <w:lsdException w:name="Medium Grid 3 Accent 2" w:uiPriority="69"/>
-    <w:lsdException w:name="Dark List Accent 2" w:uiPriority="70"/>
-    <w:lsdException w:name="Colorful Shading Accent 2" w:uiPriority="71"/>
-    <w:lsdException w:name="Colorful List Accent 2" w:uiPriority="72"/>
-    <w:lsdException w:name="Colorful Grid Accent 2" w:uiPriority="73"/>
-    <w:lsdException w:name="Light Shading Accent 3" w:uiPriority="60"/>
-    <w:lsdException w:name="Light List Accent 3" w:uiPriority="61"/>
-    <w:lsdException w:name="Light Grid Accent 3" w:uiPriority="62"/>
-    <w:lsdException w:name="Medium Shading 1 Accent 3" w:uiPriority="63"/>
-    <w:lsdException w:name="Medium Shading 2 Accent 3" w:uiPriority="64"/>
-    <w:lsdException w:name="Medium List 1 Accent 3" w:uiPriority="65"/>
-    <w:lsdException w:name="Medium List 2 Accent 3" w:uiPriority="66"/>
-    <w:lsdException w:name="Medium Grid 1 Accent 3" w:uiPriority="67"/>
-    <w:lsdException w:name="Medium Grid 2 Accent 3" w:uiPriority="68"/>
-    <w:lsdException w:name="Medium Grid 3 Accent 3" w:uiPriority="69"/>
-    <w:lsdException w:name="Dark List Accent 3" w:uiPriority="70"/>
-    <w:lsdException w:name="Colorful Shading Accent 3" w:uiPriority="71"/>
-    <w:lsdException w:name="Colorful List Accent 3" w:uiPriority="72"/>
-    <w:lsdException w:name="Colorful Grid Accent 3" w:uiPriority="73"/>
-    <w:lsdException w:name="Light Shading Accent 4" w:uiPriority="60"/>
-    <w:lsdException w:name="Light List Accent 4" w:uiPriority="61"/>
-    <w:lsdException w:name="Light Grid Accent 4" w:uiPriority="62"/>
-    <w:lsdException w:name="Medium Shading 1 Accent 4" w:uiPriority="63"/>
-    <w:lsdException w:name="Medium Shading 2 Accent 4" w:uiPriority="64"/>
-    <w:lsdException w:name="Medium List 1 Accent 4" w:uiPriority="65"/>
-    <w:lsdException w:name="Medium List 2 Accent 4" w:uiPriority="66"/>
-    <w:lsdException w:name="Medium Grid 1 Accent 4" w:uiPriority="67"/>
-    <w:lsdException w:name="Medium Grid 2 Accent 4" w:uiPriority="68"/>
-    <w:lsdException w:name="Medium Grid 3 Accent 4" w:uiPriority="69"/>
-    <w:lsdException w:name="Dark List Accent 4" w:uiPriority="70"/>
-    <w:lsdException w:name="Colorful Shading Accent 4" w:uiPriority="71"/>
-    <w:lsdException w:name="Colorful List Accent 4" w:uiPriority="72"/>
-    <w:lsdException w:name="Colorful Grid Accent 4" w:uiPriority="73"/>
-    <w:lsdException w:name="Light Shading Accent 5" w:uiPriority="60"/>
-    <w:lsdException w:name="Light List Accent 5" w:uiPriority="61"/>
-    <w:lsdException w:name="Light Grid Accent 5" w:uiPriority="62"/>
-    <w:lsdException w:name="Medium Shading 1 Accent 5" w:uiPriority="63"/>
-    <w:lsdException w:name="Medium Shading 2 Accent 5" w:uiPriority="64"/>
-    <w:lsdException w:name="Medium List 1 Accent 5" w:uiPriority="65"/>
-    <w:lsdException w:name="Medium List 2 Accent 5" w:uiPriority="66"/>
-    <w:lsdException w:name="Medium Grid 1 Accent 5" w:uiPriority="67"/>
-    <w:lsdException w:name="Medium Grid 2 Accent 5" w:uiPriority="68"/>
-    <w:lsdException w:name="Medium Grid 3 Accent 5" w:uiPriority="69"/>
-    <w:lsdException w:name="Dark List Accent 5" w:uiPriority="70"/>
-    <w:lsdException w:name="Colorful Shading Accent 5" w:uiPriority="71"/>
-    <w:lsdException w:name="Colorful List Accent 5" w:uiPriority="72"/>
-    <w:lsdException w:name="Colorful Grid Accent 5" w:uiPriority="73"/>
-    <w:lsdException w:name="Light Shading Accent 6" w:uiPriority="60"/>
-    <w:lsdException w:name="Light List Accent 6" w:uiPriority="61"/>
-    <w:lsdException w:name="Light Grid Accent 6" w:uiPriority="62"/>
-    <w:lsdException w:name="Medium Shading 1 Accent 6" w:uiPriority="63"/>
-    <w:lsdException w:name="Medium Shading 2 Accent 6" w:uiPriority="64"/>
-    <w:lsdException w:name="Medium List 1 Accent 6" w:uiPriority="65"/>
-    <w:lsdException w:name="Medium List 2 Accent 6" w:uiPriority="66"/>
-    <w:lsdException w:name="Medium Grid 1 Accent 6" w:uiPriority="67"/>
-    <w:lsdException w:name="Medium Grid 2 Accent 6" w:uiPriority="68"/>
-    <w:lsdException w:name="Medium Grid 3 Accent 6" w:uiPriority="69"/>
-    <w:lsdException w:name="Dark List Accent 6" w:uiPriority="70"/>
-    <w:lsdException w:name="Colorful Shading Accent 6" w:uiPriority="71"/>
-    <w:lsdException w:name="Colorful List Accent 6" w:uiPriority="72"/>
-    <w:lsdException w:name="Colorful Grid Accent 6" w:uiPriority="73"/>
-    <w:lsdException w:name="Subtle Emphasis" w:uiPriority="19" w:qFormat="1"/>
-    <w:lsdException w:name="Intense Emphasis" w:uiPriority="21" w:qFormat="1"/>
-    <w:lsdException w:name="Subtle Reference" w:uiPriority="31" w:qFormat="1"/>
-    <w:lsdException w:name="Intense Reference" w:uiPriority="32" w:qFormat="1"/>
-    <w:lsdException w:name="Book Title" w:uiPriority="33" w:qFormat="1"/>
-    <w:lsdException w:name="Bibliography" w:semiHidden="1" w:uiPriority="37" w:unhideWhenUsed="1"/>
-    <w:lsdException w:name="TOC Heading" w:semiHidden="1" w:uiPriority="39" w:unhideWhenUsed="1" w:qFormat="1"/>
-    <w:lsdException w:name="Plain Table 1" w:uiPriority="41"/>
-    <w:lsdException w:name="Plain Table 2" w:uiPriority="42"/>
-    <w:lsdException w:name="Plain Table 3" w:uiPriority="43"/>
-    <w:lsdException w:name="Plain Table 4" w:uiPriority="44"/>
-    <w:lsdException w:name="Plain Table 5" w:uiPriority="45"/>
-    <w:lsdException w:name="Grid Table Light" w:uiPriority="40"/>
-    <w:lsdException w:name="Grid Table 1 Light" w:uiPriority="46"/>
-    <w:lsdException w:name="Grid Table 2" w:uiPriority="47"/>
-    <w:lsdException w:name="Grid Table 3" w:uiPriority="48"/>
-    <w:lsdException w:name="Grid Table 4" w:uiPriority="49"/>
-    <w:lsdException w:name="Grid Table 5 Dark" w:uiPriority="50"/>
-    <w:lsdException w:name="Grid Table 6 Colorful" w:uiPriority="51"/>
-    <w:lsdException w:name="Grid Table 7 Colorful" w:uiPriority="52"/>
-    <w:lsdException w:name="Grid Table 1 Light Accent 1" w:uiPriority="46"/>
-    <w:lsdException w:name="Grid Table 2 Accent 1" w:uiPriority="47"/>
-    <w:lsdException w:name="Grid Table 3 Accent 1" w:uiPriority="48"/>
-    <w:lsdException w:name="Grid Table 4 Accent 1" w:uiPriority="49"/>
-    <w:lsdException w:name="Grid Table 5 Dark Accent 1" w:uiPriority="50"/>
-    <w:lsdException w:name="Grid Table 6 Colorful Accent 1" w:uiPriority="51"/>
-    <w:lsdException w:name="Grid Table 7 Colorful Accent 1" w:uiPriority="52"/>
-    <w:lsdException w:name="Grid Table 1 Light Accent 2" w:uiPriority="46"/>
-    <w:lsdException w:name="Grid Table 2 Accent 2" w:uiPriority="47"/>
-    <w:lsdException w:name="Grid Table 3 Accent 2" w:uiPriority="48"/>
-    <w:lsdException w:name="Grid Table 4 Accent 2" w:uiPriority="49"/>
-    <w:lsdException w:name="Grid Table 5 Dark Accent 2" w:uiPriority="50"/>
-    <w:lsdException w:name="Grid Table 6 Colorful Accent 2" w:uiPriority="51"/>
-    <w:lsdException w:name="Grid Table 7 Colorful Accent 2" w:uiPriority="52"/>
-    <w:lsdException w:name="Grid Table 1 Light Accent 3" w:uiPriority="46"/>
-    <w:lsdException w:name="Grid Table 2 Accent 3" w:uiPriority="47"/>
-    <w:lsdException w:name="Grid Table 3 Accent 3" w:uiPriority="48"/>
-    <w:lsdException w:name="Grid Table 4 Accent 3" w:uiPriority="49"/>
-    <w:lsdException w:name="Grid Table 5 Dark Accent 3" w:uiPriority="50"/>
-    <w:lsdException w:name="Grid Table 6 Colorful Accent 3" w:uiPriority="51"/>
-    <w:lsdException w:name="Grid Table 7 Colorful Accent 3" w:uiPriority="52"/>
-    <w:lsdException w:name="Grid Table 1 Light Accent 4" w:uiPriority="46"/>
-    <w:lsdException w:name="Grid Table 2 Accent 4" w:uiPriority="47"/>
-    <w:lsdException w:name="Grid Table 3 Accent 4" w:uiPriority="48"/>
-    <w:lsdException w:name="Grid Table 4 Accent 4" w:uiPriority="49"/>
-    <w:lsdException w:name="Grid Table 5 Dark Accent 4" w:uiPriority="50"/>
-    <w:lsdException w:name="Grid Table 6 Colorful Accent 4" w:uiPriority="51"/>
-    <w:lsdException w:name="Grid Table 7 Colorful Accent 4" w:uiPriority="52"/>
-    <w:lsdException w:name="Grid Table 1 Light Accent 5" w:uiPriority="46"/>
-    <w:lsdException w:name="Grid Table 2 Accent 5" w:uiPriority="47"/>
-    <w:lsdException w:name="Grid Table 3 Accent 5" w:uiPriority="48"/>
-    <w:lsdException w:name="Grid Table 4 Accent 5" w:uiPriority="49"/>
-    <w:lsdException w:name="Grid Table 5 Dark Accent 5" w:uiPriority="50"/>
-    <w:lsdException w:name="Grid Table 6 Colorful Accent 5" w:uiPriority="51"/>
-    <w:lsdException w:name="Grid Table 7 Colorful Accent 5" w:uiPriority="52"/>
-    <w:lsdException w:name="Grid Table 1 Light Accent 6" w:uiPriority="46"/>
-    <w:lsdException w:name="Grid Table 2 Accent 6" w:uiPriority="47"/>
-    <w:lsdException w:name="Grid Table 3 Accent 6" w:uiPriority="48"/>
-    <w:lsdException w:name="Grid Table 4 Accent 6" w:uiPriority="49"/>
-    <w:lsdException w:name="Grid Table 5 Dark Accent 6" w:uiPriority="50"/>
-    <w:lsdException w:name="Grid Table 6 Colorful Accent 6" w:uiPriority="51"/>
-    <w:lsdException w:name="Grid Table 7 Colorful Accent 6" w:uiPriority="52"/>
-    <w:lsdException w:name="List Table 1 Light" w:uiPriority="46"/>
-    <w:lsdException w:name="List Table 2" w:uiPriority="47"/>
-    <w:lsdException w:name="List Table 3" w:uiPriority="48"/>
-    <w:lsdException w:name="List Table 4" w:uiPriority="49"/>
-    <w:lsdException w:name="List Table 5 Dark" w:uiPriority="50"/>
-    <w:lsdException w:name="List Table 6 Colorful" w:uiPriority="51"/>
-    <w:lsdException w:name="List Table 7 Colorful" w:uiPriority="52"/>
-    <w:lsdException w:name="List Table 1 Light Accent 1" w:uiPriority="46"/>
-    <w:lsdException w:name="List Table 2 Accent 1" w:uiPriority="47"/>
-    <w:lsdException w:name="List Table 3 Accent 1" w:uiPriority="48"/>
-    <w:lsdException w:name="List Table 4 Accent 1" w:uiPriority="49"/>
-    <w:lsdException w:name="List Table 5 Dark Accent 1" w:uiPriority="50"/>
-    <w:lsdException w:name="List Table 6 Colorful Accent 1" w:uiPriority="51"/>
-    <w:lsdException w:name="List Table 7 Colorful Accent 1" w:uiPriority="52"/>
-    <w:lsdException w:name="List Table 1 Light Accent 2" w:uiPriority="46"/>
-    <w:lsdException w:name="List Table 2 Accent 2" w:uiPriority="47"/>
-    <w:lsdException w:name="List Table 3 Accent 2" w:uiPriority="48"/>
-    <w:lsdException w:name="List Table 4 Accent 2" w:uiPriority="49"/>
-    <w:lsdException w:name="List Table 5 Dark Accent 2" w:uiPriority="50"/>
-    <w:lsdException w:name="List Table 6 Colorful Accent 2" w:uiPriority="51"/>
-    <w:lsdException w:name="List Table 7 Colorful Accent 2" w:uiPriority="52"/>
-    <w:lsdException w:name="List Table 1 Light Accent 3" w:uiPriority="46"/>
-    <w:lsdException w:name="List Table 2 Accent 3" w:uiPriority="47"/>
-    <w:lsdException w:name="List Table 3 Accent 3" w:uiPriority="48"/>
-    <w:lsdException w:name="List Table 4 Accent 3" w:uiPriority="49"/>
-    <w:lsdException w:name="List Table 5 Dark Accent 3" w:uiPriority="50"/>
-    <w:lsdException w:name="List Table 6 Colorful Accent 3" w:uiPriority="51"/>
-    <w:lsdException w:name="List Table 7 Colorful Accent 3" w:uiPriority="52"/>
-    <w:lsdException w:name="List Table 1 Light Accent 4" w:uiPriority="46"/>
-    <w:lsdException w:name="List Table 2 Accent 4" w:uiPriority="47"/>
-    <w:lsdException w:name="List Table 3 Accent 4" w:uiPriority="48"/>
-    <w:lsdException w:name="List Table 4 Accent 4" w:uiPriority="49"/>
-    <w:lsdException w:name="List Table 5 Dark Accent 4" w:uiPriority="50"/>
-    <w:lsdException w:name="List Table 6 Colorful Accent 4" w:uiPriority="51"/>
-    <w:lsdException w:name="List Table 7 Colorful Accent 4" w:uiPriority="52"/>
-    <w:lsdException w:name="List Table 1 Light Accent 5" w:uiPriority="46"/>
-    <w:lsdException w:name="List Table 2 Accent 5" w:uiPriority="47"/>
-    <w:lsdException w:name="List Table 3 Accent 5" w:uiPriority="48"/>
-    <w:lsdException w:name="List Table 4 Accent 5" w:uiPriority="49"/>
-    <w:lsdException w:name="List Table 5 Dark Accent 5" w:uiPriority="50"/>
-    <w:lsdException w:name="List Table 6 Colorful Accent 5" w:uiPriority="51"/>
-    <w:lsdException w:name="List Table 7 Colorful Accent 5" w:uiPriority="52"/>
-    <w:lsdException w:name="List Table 1 Light Accent 6" w:uiPriority="46"/>
-    <w:lsdException w:name="List Table 2 Accent 6" w:uiPriority="47"/>
-    <w:lsdException w:name="List Table 3 Accent 6" w:uiPriority="48"/>
-    <w:lsdException w:name="List Table 4 Accent 6" w:uiPriority="49"/>
-    <w:lsdException w:name="List Table 5 Dark Accent 6" w:uiPriority="50"/>
-    <w:lsdException w:name="List Table 6 Colorful Accent 6" w:uiPriority="51"/>
-    <w:lsdException w:name="List Table 7 Colorful Accent 6" w:uiPriority="52"/>
-  </w:latentStyles>
-  <w:style w:type="paragraph" w:default="1" w:styleId="Normal">
-    <w:name w:val="Normal"/>
-    <w:qFormat/>
-  </w:style>
-  <w:style w:type="character" w:default="1" w:styleId="Fuentedeprrafopredeter">
-    <w:name w:val="Default Paragraph Font"/>
-    <w:uiPriority w:val="1"/>
-    <w:semiHidden/>
-    <w:unhideWhenUsed/>
-  </w:style>
-  <w:style w:type="table" w:default="1" w:styleId="Tablanormal">
-    <w:name w:val="Normal Table"/>
-    <w:uiPriority w:val="99"/>
-    <w:semiHidden/>
-    <w:unhideWhenUsed/>
-    <w:tblPr>
-      <w:tblInd w:w="0" w:type="dxa"/>
-      <w:tblCellMar>
-        <w:top w:w="0" w:type="dxa"/>
-        <w:left w:w="108" w:type="dxa"/>
-        <w:bottom w:w="0" w:type="dxa"/>
-        <w:right w:w="108" w:type="dxa"/>
-      </w:tblCellMar>
-    </w:tblPr>
-  </w:style>
-  <w:style w:type="numbering" w:default="1" w:styleId="Sinlista">
-    <w:name w:val="No List"/>
-    <w:uiPriority w:val="99"/>
-    <w:semiHidden/>
-    <w:unhideWhenUsed/>
-  </w:style>
-  <w:style w:type="character" w:styleId="Textodelmarcadordeposicin">
-    <w:name w:val="Placeholder Text"/>
-    <w:basedOn w:val="Fuentedeprrafopredeter"/>
-    <w:uiPriority w:val="99"/>
-    <w:semiHidden/>
-    <w:rsid w:val="00103F3E"/>
-    <w:rPr>
-      <w:color w:val="808080"/>
-    </w:rPr>
-  </w:style>
-</w:styles>
-</file>
-
-<file path=word/glossary/webSettings.xml><?xml version="1.0" encoding="utf-8"?>
-<w:webSettings xmlns:mc="http://schemas.openxmlformats.org/markup-compatibility/2006" xmlns:r="http://schemas.openxmlformats.org/officeDocument/2006/relationships" xmlns:w="http://schemas.openxmlformats.org/wordprocessingml/2006/main" xmlns:w14="http://schemas.microsoft.com/office/word/2010/wordml" xmlns:w15="http://schemas.microsoft.com/office/word/2012/wordml" xmlns:w16se="http://schemas.microsoft.com/office/word/2015/wordml/symex" mc:Ignorable="w14 w15 w16se">
-  <w:optimizeForBrowser/>
-  <w:allowPNG/>
-</w:webSettings>
-</file>
-
 <file path=word/theme/theme1.xml><?xml version="1.0" encoding="utf-8"?>
 <a:theme xmlns:a="http://schemas.openxmlformats.org/drawingml/2006/main" name="Tema de Office">
   <a:themeElements>
@@ -13949,6 +13205,13 @@
     <b:Title>Técnicas Avanzadas de Programación</b:Title>
     <b:RefOrder>10</b:RefOrder>
   </b:Source>
+  <b:Source>
+    <b:Tag>Est</b:Tag>
+    <b:SourceType>Book</b:SourceType>
+    <b:Guid>{FDF7A967-3CA7-4E8B-9DB9-CFB22E31AB21}</b:Guid>
+    <b:Title>Estructura de datos y algoritmo: árbol de Huffman y codificación de Huffman.</b:Title>
+    <b:RefOrder>11</b:RefOrder>
+  </b:Source>
 </b:Sources>
 </file>
 
@@ -13962,7 +13225,7 @@
 </file>
 
 <file path=customXml/itemProps2.xml><?xml version="1.0" encoding="utf-8"?>
-<ds:datastoreItem xmlns:ds="http://schemas.openxmlformats.org/officeDocument/2006/customXml" ds:itemID="{E41AD6C2-088A-47EE-B121-FD8A36B4F0BB}">
+<ds:datastoreItem xmlns:ds="http://schemas.openxmlformats.org/officeDocument/2006/customXml" ds:itemID="{D071992A-5066-46E5-BFC8-6257F114C60D}">
   <ds:schemaRefs>
     <ds:schemaRef ds:uri="http://schemas.openxmlformats.org/officeDocument/2006/bibliography"/>
   </ds:schemaRefs>

</xml_diff>